<commit_message>
change to docs, CI in %rel_surv
</commit_message>
<xml_diff>
--- a/documentation/survival macros.docx
+++ b/documentation/survival macros.docx
@@ -1,6 +1,6 @@
 
 <file path=word/document.xml><?xml version="1.0" encoding="utf-8"?>
-<w:document xmlns:wpc="http://schemas.microsoft.com/office/word/2010/wordprocessingCanvas" xmlns:cx="http://schemas.microsoft.com/office/drawing/2014/chartex" xmlns:cx1="http://schemas.microsoft.com/office/drawing/2015/9/8/chartex" xmlns:cx2="http://schemas.microsoft.com/office/drawing/2015/10/21/chartex" xmlns:cx3="http://schemas.microsoft.com/office/drawing/2016/5/9/chartex" xmlns:cx4="http://schemas.microsoft.com/office/drawing/2016/5/10/chartex" xmlns:cx5="http://schemas.microsoft.com/office/drawing/2016/5/11/chartex" xmlns:cx6="http://schemas.microsoft.com/office/drawing/2016/5/12/chartex" xmlns:cx7="http://schemas.microsoft.com/office/drawing/2016/5/13/chartex" xmlns:cx8="http://schemas.microsoft.com/office/drawing/2016/5/14/chartex" xmlns:mc="http://schemas.openxmlformats.org/markup-compatibility/2006" xmlns:aink="http://schemas.microsoft.com/office/drawing/2016/ink" xmlns:am3d="http://schemas.microsoft.com/office/drawing/2017/model3d" xmlns:o="urn:schemas-microsoft-com:office:office" xmlns:r="http://schemas.openxmlformats.org/officeDocument/2006/relationships" xmlns:m="http://schemas.openxmlformats.org/officeDocument/2006/math" xmlns:v="urn:schemas-microsoft-com:vml" xmlns:wp14="http://schemas.microsoft.com/office/word/2010/wordprocessingDrawing" xmlns:wp="http://schemas.openxmlformats.org/drawingml/2006/wordprocessingDrawing" xmlns:w10="urn:schemas-microsoft-com:office:word" xmlns:w="http://schemas.openxmlformats.org/wordprocessingml/2006/main" xmlns:w14="http://schemas.microsoft.com/office/word/2010/wordml" xmlns:w15="http://schemas.microsoft.com/office/word/2012/wordml" xmlns:w16cid="http://schemas.microsoft.com/office/word/2016/wordml/cid" xmlns:w16se="http://schemas.microsoft.com/office/word/2015/wordml/symex" xmlns:wpg="http://schemas.microsoft.com/office/word/2010/wordprocessingGroup" xmlns:wpi="http://schemas.microsoft.com/office/word/2010/wordprocessingInk" xmlns:wne="http://schemas.microsoft.com/office/word/2006/wordml" xmlns:wps="http://schemas.microsoft.com/office/word/2010/wordprocessingShape" mc:Ignorable="w14 w15 w16se w16cid wp14">
+<w:document xmlns:wpc="http://schemas.microsoft.com/office/word/2010/wordprocessingCanvas" xmlns:cx="http://schemas.microsoft.com/office/drawing/2014/chartex" xmlns:cx1="http://schemas.microsoft.com/office/drawing/2015/9/8/chartex" xmlns:cx2="http://schemas.microsoft.com/office/drawing/2015/10/21/chartex" xmlns:cx3="http://schemas.microsoft.com/office/drawing/2016/5/9/chartex" xmlns:cx4="http://schemas.microsoft.com/office/drawing/2016/5/10/chartex" xmlns:cx5="http://schemas.microsoft.com/office/drawing/2016/5/11/chartex" xmlns:cx6="http://schemas.microsoft.com/office/drawing/2016/5/12/chartex" xmlns:cx7="http://schemas.microsoft.com/office/drawing/2016/5/13/chartex" xmlns:cx8="http://schemas.microsoft.com/office/drawing/2016/5/14/chartex" xmlns:mc="http://schemas.openxmlformats.org/markup-compatibility/2006" xmlns:aink="http://schemas.microsoft.com/office/drawing/2016/ink" xmlns:am3d="http://schemas.microsoft.com/office/drawing/2017/model3d" xmlns:o="urn:schemas-microsoft-com:office:office" xmlns:oel="http://schemas.microsoft.com/office/2019/extlst" xmlns:r="http://schemas.openxmlformats.org/officeDocument/2006/relationships" xmlns:m="http://schemas.openxmlformats.org/officeDocument/2006/math" xmlns:v="urn:schemas-microsoft-com:vml" xmlns:wp14="http://schemas.microsoft.com/office/word/2010/wordprocessingDrawing" xmlns:wp="http://schemas.openxmlformats.org/drawingml/2006/wordprocessingDrawing" xmlns:w10="urn:schemas-microsoft-com:office:word" xmlns:w="http://schemas.openxmlformats.org/wordprocessingml/2006/main" xmlns:w14="http://schemas.microsoft.com/office/word/2010/wordml" xmlns:w15="http://schemas.microsoft.com/office/word/2012/wordml" xmlns:w16cex="http://schemas.microsoft.com/office/word/2018/wordml/cex" xmlns:w16cid="http://schemas.microsoft.com/office/word/2016/wordml/cid" xmlns:w16="http://schemas.microsoft.com/office/word/2018/wordml" xmlns:w16sdtdh="http://schemas.microsoft.com/office/word/2020/wordml/sdtdatahash" xmlns:w16se="http://schemas.microsoft.com/office/word/2015/wordml/symex" xmlns:wpg="http://schemas.microsoft.com/office/word/2010/wordprocessingGroup" xmlns:wpi="http://schemas.microsoft.com/office/word/2010/wordprocessingInk" xmlns:wne="http://schemas.microsoft.com/office/word/2006/wordml" xmlns:wps="http://schemas.microsoft.com/office/word/2010/wordprocessingShape" mc:Ignorable="w14 w15 w16se w16cid w16 w16cex w16sdtdh wp14">
   <w:body>
     <w:p>
       <w:pPr>
@@ -1447,8 +1447,6 @@
           <w:szCs w:val="26"/>
         </w:rPr>
       </w:pPr>
-      <w:bookmarkStart w:id="0" w:name="_GoBack"/>
-      <w:bookmarkEnd w:id="0"/>
       <w:r>
         <w:br w:type="page"/>
       </w:r>
@@ -1457,7 +1455,7 @@
       <w:pPr>
         <w:pStyle w:val="Heading2"/>
       </w:pPr>
-      <w:bookmarkStart w:id="1" w:name="_Toc90492384"/>
+      <w:bookmarkStart w:id="0" w:name="_Toc90492384"/>
       <w:r>
         <w:lastRenderedPageBreak/>
         <w:t>%rel_surv</w:t>
@@ -1466,7 +1464,7 @@
         <w:tab/>
         <w:t>life table survival methods</w:t>
       </w:r>
-      <w:bookmarkEnd w:id="1"/>
+      <w:bookmarkEnd w:id="0"/>
       <w:r>
         <w:br/>
       </w:r>
@@ -2538,7 +2536,6 @@
       <w:pPr>
         <w:pStyle w:val="param"/>
       </w:pPr>
-      <w:proofErr w:type="spellStart"/>
       <w:r>
         <w:rPr>
           <w:rFonts w:ascii="Courier New" w:hAnsi="Courier New" w:cs="Courier New"/>
@@ -2549,7 +2546,6 @@
         </w:rPr>
         <w:t>crude_estimates</w:t>
       </w:r>
-      <w:proofErr w:type="spellEnd"/>
       <w:r>
         <w:rPr>
           <w:i/>
@@ -2651,109 +2647,55 @@
           <w:shd w:val="clear" w:color="auto" w:fill="FFFFFF"/>
         </w:rPr>
       </w:pPr>
+      <w:r>
+        <w:rPr>
+          <w:rFonts w:ascii="Courier New" w:hAnsi="Courier New" w:cs="Courier New"/>
+          <w:color w:val="000000"/>
+          <w:sz w:val="20"/>
+          <w:szCs w:val="20"/>
+          <w:shd w:val="clear" w:color="auto" w:fill="FFFFFF"/>
+        </w:rPr>
+        <w:t xml:space="preserve">infile </w:t>
+      </w:r>
+      <w:r>
+        <w:tab/>
+        <w:t xml:space="preserve">Definition of input dataset, which may also specify a permanent sas library name, and </w:t>
+      </w:r>
+      <w:r>
+        <w:t xml:space="preserve">may contain a </w:t>
+      </w:r>
+      <w:r>
+        <w:t>‘</w:t>
+      </w:r>
+      <w:r>
+        <w:t>where</w:t>
+      </w:r>
+      <w:r>
+        <w:t>’</w:t>
+      </w:r>
+      <w:r>
+        <w:t xml:space="preserve"> clause</w:t>
+      </w:r>
+      <w:r>
+        <w:br/>
+      </w:r>
       <w:proofErr w:type="spellStart"/>
       <w:r>
-        <w:rPr>
-          <w:rFonts w:ascii="Courier New" w:hAnsi="Courier New" w:cs="Courier New"/>
-          <w:color w:val="000000"/>
-          <w:sz w:val="20"/>
-          <w:szCs w:val="20"/>
-          <w:shd w:val="clear" w:color="auto" w:fill="FFFFFF"/>
-        </w:rPr>
-        <w:t>infile</w:t>
+        <w:t>eg</w:t>
       </w:r>
       <w:proofErr w:type="spellEnd"/>
       <w:r>
-        <w:rPr>
-          <w:rFonts w:ascii="Courier New" w:hAnsi="Courier New" w:cs="Courier New"/>
-          <w:color w:val="000000"/>
-          <w:sz w:val="20"/>
-          <w:szCs w:val="20"/>
-          <w:shd w:val="clear" w:color="auto" w:fill="FFFFFF"/>
-        </w:rPr>
-        <w:t xml:space="preserve"> </w:t>
-      </w:r>
-      <w:r>
-        <w:tab/>
-        <w:t xml:space="preserve">Definition of input dataset, which may also specify a permanent </w:t>
-      </w:r>
-      <w:proofErr w:type="spellStart"/>
-      <w:r>
-        <w:t>sas</w:t>
-      </w:r>
-      <w:proofErr w:type="spellEnd"/>
-      <w:r>
-        <w:t xml:space="preserve"> library name, and </w:t>
-      </w:r>
-      <w:r>
-        <w:t xml:space="preserve">may contain a </w:t>
-      </w:r>
-      <w:r>
-        <w:t>‘</w:t>
-      </w:r>
-      <w:r>
-        <w:t>where</w:t>
-      </w:r>
-      <w:r>
-        <w:t>’</w:t>
-      </w:r>
-      <w:r>
-        <w:t xml:space="preserve"> clause</w:t>
-      </w:r>
-      <w:r>
-        <w:br/>
-      </w:r>
-      <w:proofErr w:type="spellStart"/>
-      <w:r>
-        <w:t>eg</w:t>
-      </w:r>
-      <w:proofErr w:type="spellEnd"/>
-      <w:r>
         <w:t xml:space="preserve">     </w:t>
       </w:r>
-      <w:proofErr w:type="spellStart"/>
-      <w:r>
-        <w:rPr>
-          <w:rFonts w:ascii="Courier New" w:hAnsi="Courier New" w:cs="Courier New"/>
-          <w:color w:val="000000"/>
-          <w:sz w:val="20"/>
-          <w:szCs w:val="20"/>
-          <w:shd w:val="clear" w:color="auto" w:fill="FFFFFF"/>
-        </w:rPr>
-        <w:t>infile</w:t>
-      </w:r>
-      <w:proofErr w:type="spellEnd"/>
-      <w:r>
-        <w:rPr>
-          <w:rFonts w:ascii="Courier New" w:hAnsi="Courier New" w:cs="Courier New"/>
-          <w:color w:val="000000"/>
-          <w:sz w:val="20"/>
-          <w:szCs w:val="20"/>
-          <w:shd w:val="clear" w:color="auto" w:fill="FFFFFF"/>
-        </w:rPr>
-        <w:t xml:space="preserve"> = </w:t>
-      </w:r>
-      <w:proofErr w:type="spellStart"/>
-      <w:r>
-        <w:rPr>
-          <w:rFonts w:ascii="Courier New" w:hAnsi="Courier New" w:cs="Courier New"/>
-          <w:color w:val="000000"/>
-          <w:sz w:val="20"/>
-          <w:szCs w:val="20"/>
-          <w:shd w:val="clear" w:color="auto" w:fill="FFFFFF"/>
-        </w:rPr>
-        <w:t>cpac.lung</w:t>
-      </w:r>
-      <w:proofErr w:type="spellEnd"/>
-      <w:r>
-        <w:rPr>
-          <w:rFonts w:ascii="Courier New" w:hAnsi="Courier New" w:cs="Courier New"/>
-          <w:color w:val="000000"/>
-          <w:sz w:val="20"/>
-          <w:szCs w:val="20"/>
-          <w:shd w:val="clear" w:color="auto" w:fill="FFFFFF"/>
-        </w:rPr>
-        <w:t xml:space="preserve">  (where = (1992 &lt;= year(diag) &lt;= 1996))</w:t>
+      <w:r>
+        <w:rPr>
+          <w:rFonts w:ascii="Courier New" w:hAnsi="Courier New" w:cs="Courier New"/>
+          <w:color w:val="000000"/>
+          <w:sz w:val="20"/>
+          <w:szCs w:val="20"/>
+          <w:shd w:val="clear" w:color="auto" w:fill="FFFFFF"/>
+        </w:rPr>
+        <w:t>infile = cpac.lung  (where = (1992 &lt;= year(diag) &lt;= 1996))</w:t>
       </w:r>
     </w:p>
     <w:p>
@@ -3472,15 +3414,7 @@
         <w:t>(age/sex/year) fol</w:t>
       </w:r>
       <w:r>
-        <w:t xml:space="preserve">lowed by any other </w:t>
-      </w:r>
-      <w:proofErr w:type="spellStart"/>
-      <w:r>
-        <w:t>stratifier</w:t>
-      </w:r>
-      <w:proofErr w:type="spellEnd"/>
-      <w:r>
-        <w:t xml:space="preserve">, </w:t>
+        <w:t xml:space="preserve">lowed by any other stratifier, </w:t>
       </w:r>
       <w:r>
         <w:t>(</w:t>
@@ -3590,14 +3524,12 @@
       <w:r>
         <w:t xml:space="preserve">  </w:t>
       </w:r>
-      <w:proofErr w:type="spellStart"/>
       <w:r>
         <w:rPr>
           <w:i/>
         </w:rPr>
         <w:t>strat</w:t>
       </w:r>
-      <w:proofErr w:type="spellEnd"/>
       <w:r>
         <w:t xml:space="preserve"> = sex stage</w:t>
       </w:r>
@@ -4429,7 +4361,7 @@
     </w:p>
     <w:p/>
     <w:p>
-      <w:bookmarkStart w:id="2" w:name="_Toc90492385"/>
+      <w:bookmarkStart w:id="1" w:name="_Toc90492385"/>
       <w:r>
         <w:rPr>
           <w:rStyle w:val="Heading3Char"/>
@@ -4460,7 +4392,7 @@
         </w:rPr>
         <w:t>the collapsed output file</w:t>
       </w:r>
-      <w:bookmarkEnd w:id="2"/>
+      <w:bookmarkEnd w:id="1"/>
       <w:r>
         <w:br/>
         <w:t xml:space="preserve">the collapsed output file </w:t>
@@ -9268,14 +9200,14 @@
       </w:pPr>
     </w:p>
     <w:p>
-      <w:bookmarkStart w:id="3" w:name="_Toc90492386"/>
+      <w:bookmarkStart w:id="2" w:name="_Toc90492386"/>
       <w:r>
         <w:rPr>
           <w:rStyle w:val="Heading3Char"/>
         </w:rPr>
         <w:t>Appendix to %rel_surv:   variables in the age standardised output file</w:t>
       </w:r>
-      <w:bookmarkEnd w:id="3"/>
+      <w:bookmarkEnd w:id="2"/>
       <w:r>
         <w:br/>
         <w:t xml:space="preserve">the output file </w:t>
@@ -10509,7 +10441,7 @@
       <w:pPr>
         <w:pStyle w:val="Heading2"/>
       </w:pPr>
-      <w:bookmarkStart w:id="4" w:name="_Toc90492387"/>
+      <w:bookmarkStart w:id="3" w:name="_Toc90492387"/>
       <w:r>
         <w:t xml:space="preserve">%stpm2 </w:t>
       </w:r>
@@ -10525,7 +10457,7 @@
       <w:r>
         <w:t>lexible parametric survival models</w:t>
       </w:r>
-      <w:bookmarkEnd w:id="4"/>
+      <w:bookmarkEnd w:id="3"/>
     </w:p>
     <w:p>
       <w:pPr>
@@ -10803,11 +10735,11 @@
         <w:tab/>
         <w:t xml:space="preserve">constrain value of theta when using </w:t>
       </w:r>
-      <w:bookmarkStart w:id="5" w:name="_Hlk54206647"/>
+      <w:bookmarkStart w:id="4" w:name="_Hlk54206647"/>
       <w:r>
         <w:t xml:space="preserve">Aranda-Ordaz </w:t>
       </w:r>
-      <w:bookmarkEnd w:id="5"/>
+      <w:bookmarkEnd w:id="4"/>
       <w:r>
         <w:t>family of link functions</w:t>
       </w:r>
@@ -13686,7 +13618,6 @@
         </w:rPr>
         <w:t xml:space="preserve"> = </w:t>
       </w:r>
-      <w:proofErr w:type="spellStart"/>
       <w:r>
         <w:rPr>
           <w:rFonts w:ascii="Courier New" w:hAnsi="Courier New" w:cs="Courier New"/>
@@ -13697,7 +13628,6 @@
         </w:rPr>
         <w:t>varlist</w:t>
       </w:r>
-      <w:proofErr w:type="spellEnd"/>
       <w:r>
         <w:tab/>
       </w:r>
@@ -14164,23 +14094,23 @@
       </w:r>
       <w:proofErr w:type="spellEnd"/>
       <w:r>
-        <w:t>(t)/</w:t>
+        <w:t xml:space="preserve">(t)/dt = </w:t>
       </w:r>
       <w:proofErr w:type="spellStart"/>
       <w:r>
-        <w:t>dt</w:t>
+        <w:t>dS</w:t>
       </w:r>
       <w:proofErr w:type="spellEnd"/>
       <w:r>
-        <w:t xml:space="preserve"> = </w:t>
+        <w:t>/</w:t>
       </w:r>
       <w:proofErr w:type="spellStart"/>
       <w:r>
-        <w:t>dS</w:t>
+        <w:t>dZ_hat</w:t>
       </w:r>
       <w:proofErr w:type="spellEnd"/>
       <w:r>
-        <w:t>/</w:t>
+        <w:t xml:space="preserve"> </w:t>
       </w:r>
       <w:proofErr w:type="spellStart"/>
       <w:r>
@@ -14188,111 +14118,58 @@
       </w:r>
       <w:proofErr w:type="spellEnd"/>
       <w:r>
-        <w:t xml:space="preserve"> </w:t>
+        <w:t>/dt = S(t) exp(</w:t>
       </w:r>
       <w:proofErr w:type="spellStart"/>
       <w:r>
+        <w:t>Z_hat</w:t>
+      </w:r>
+      <w:proofErr w:type="spellEnd"/>
+      <w:r>
+        <w:t xml:space="preserve">) </w:t>
+      </w:r>
+      <w:proofErr w:type="spellStart"/>
+      <w:r>
         <w:t>dZ_hat</w:t>
       </w:r>
       <w:proofErr w:type="spellEnd"/>
       <w:r>
-        <w:t>/</w:t>
+        <w:t>(t)/dt</w:t>
+      </w:r>
+    </w:p>
+    <w:p>
+      <w:r>
+        <w:t xml:space="preserve">    </w:t>
+      </w:r>
+      <w:r>
+        <w:tab/>
       </w:r>
       <w:proofErr w:type="spellStart"/>
       <w:r>
-        <w:t>dt</w:t>
+        <w:t>dZ_hat</w:t>
       </w:r>
       <w:proofErr w:type="spellEnd"/>
       <w:r>
-        <w:t xml:space="preserve"> = S(t) </w:t>
+        <w:t>(t)/dt is computed from the regression coefficients of the fitted spline function. The estimated survival function is</w:t>
+      </w:r>
+      <w:r>
+        <w:t xml:space="preserve"> calculated as</w:t>
+      </w:r>
+    </w:p>
+    <w:p>
+      <w:r>
+        <w:t xml:space="preserve">        </w:t>
+      </w:r>
+      <w:r>
+        <w:tab/>
       </w:r>
       <w:proofErr w:type="spellStart"/>
       <w:r>
-        <w:t>exp</w:t>
+        <w:t>S_hat</w:t>
       </w:r>
       <w:proofErr w:type="spellEnd"/>
       <w:r>
-        <w:t>(</w:t>
-      </w:r>
-      <w:proofErr w:type="spellStart"/>
-      <w:r>
-        <w:t>Z_hat</w:t>
-      </w:r>
-      <w:proofErr w:type="spellEnd"/>
-      <w:r>
-        <w:t xml:space="preserve">) </w:t>
-      </w:r>
-      <w:proofErr w:type="spellStart"/>
-      <w:r>
-        <w:t>dZ_hat</w:t>
-      </w:r>
-      <w:proofErr w:type="spellEnd"/>
-      <w:r>
-        <w:t>(t)/</w:t>
-      </w:r>
-      <w:proofErr w:type="spellStart"/>
-      <w:r>
-        <w:t>dt</w:t>
-      </w:r>
-      <w:proofErr w:type="spellEnd"/>
-    </w:p>
-    <w:p>
-      <w:r>
-        <w:t xml:space="preserve">    </w:t>
-      </w:r>
-      <w:r>
-        <w:tab/>
-      </w:r>
-      <w:proofErr w:type="spellStart"/>
-      <w:r>
-        <w:t>dZ_hat</w:t>
-      </w:r>
-      <w:proofErr w:type="spellEnd"/>
-      <w:r>
-        <w:t>(t)/</w:t>
-      </w:r>
-      <w:proofErr w:type="spellStart"/>
-      <w:r>
-        <w:t>dt</w:t>
-      </w:r>
-      <w:proofErr w:type="spellEnd"/>
-      <w:r>
-        <w:t xml:space="preserve"> is computed from the regression coefficients of the fitted spline function. The estimated survival function is</w:t>
-      </w:r>
-      <w:r>
-        <w:t xml:space="preserve"> calculated as</w:t>
-      </w:r>
-    </w:p>
-    <w:p>
-      <w:r>
-        <w:t xml:space="preserve">        </w:t>
-      </w:r>
-      <w:r>
-        <w:tab/>
-      </w:r>
-      <w:proofErr w:type="spellStart"/>
-      <w:r>
-        <w:t>S_hat</w:t>
-      </w:r>
-      <w:proofErr w:type="spellEnd"/>
-      <w:r>
-        <w:t xml:space="preserve">(t) = </w:t>
-      </w:r>
-      <w:proofErr w:type="spellStart"/>
-      <w:r>
-        <w:t>exp</w:t>
-      </w:r>
-      <w:proofErr w:type="spellEnd"/>
-      <w:r>
-        <w:t>(-</w:t>
-      </w:r>
-      <w:proofErr w:type="spellStart"/>
-      <w:r>
-        <w:t>exp</w:t>
-      </w:r>
-      <w:proofErr w:type="spellEnd"/>
-      <w:r>
-        <w:t xml:space="preserve"> </w:t>
+        <w:t xml:space="preserve">(t) = exp(-exp </w:t>
       </w:r>
       <w:proofErr w:type="spellStart"/>
       <w:r>
@@ -14797,29 +14674,7 @@
                 <w:szCs w:val="20"/>
                 <w:shd w:val="clear" w:color="auto" w:fill="FFFFFF"/>
               </w:rPr>
-              <w:t>_</w:t>
-            </w:r>
-            <w:proofErr w:type="spellStart"/>
-            <w:r>
-              <w:rPr>
-                <w:rFonts w:ascii="Courier New" w:hAnsi="Courier New" w:cs="Courier New"/>
-                <w:color w:val="000000"/>
-                <w:sz w:val="20"/>
-                <w:szCs w:val="20"/>
-                <w:shd w:val="clear" w:color="auto" w:fill="FFFFFF"/>
-              </w:rPr>
-              <w:t>parms</w:t>
-            </w:r>
-            <w:proofErr w:type="spellEnd"/>
-            <w:r>
-              <w:rPr>
-                <w:rFonts w:ascii="Courier New" w:hAnsi="Courier New" w:cs="Courier New"/>
-                <w:color w:val="000000"/>
-                <w:sz w:val="20"/>
-                <w:szCs w:val="20"/>
-                <w:shd w:val="clear" w:color="auto" w:fill="FFFFFF"/>
-              </w:rPr>
-              <w:t>_</w:t>
+              <w:t>_parms_</w:t>
             </w:r>
           </w:p>
         </w:tc>
@@ -15078,29 +14933,7 @@
           <w:szCs w:val="20"/>
           <w:shd w:val="clear" w:color="auto" w:fill="FFFFFF"/>
         </w:rPr>
-        <w:t>%</w:t>
-      </w:r>
-      <w:proofErr w:type="spellStart"/>
-      <w:r>
-        <w:rPr>
-          <w:rFonts w:ascii="Courier New" w:hAnsi="Courier New" w:cs="Courier New"/>
-          <w:color w:val="000000"/>
-          <w:sz w:val="20"/>
-          <w:szCs w:val="20"/>
-          <w:shd w:val="clear" w:color="auto" w:fill="FFFFFF"/>
-        </w:rPr>
-        <w:t>rcsgen</w:t>
-      </w:r>
-      <w:proofErr w:type="spellEnd"/>
-      <w:r>
-        <w:rPr>
-          <w:rFonts w:ascii="Courier New" w:hAnsi="Courier New" w:cs="Courier New"/>
-          <w:color w:val="000000"/>
-          <w:sz w:val="20"/>
-          <w:szCs w:val="20"/>
-          <w:shd w:val="clear" w:color="auto" w:fill="FFFFFF"/>
-        </w:rPr>
-        <w:t>(</w:t>
+        <w:t>%rcsgen(</w:t>
       </w:r>
       <w:proofErr w:type="spellStart"/>
       <w:r>
@@ -15520,7 +15353,7 @@
           <w:shd w:val="clear" w:color="auto" w:fill="FFFFFF"/>
         </w:rPr>
       </w:pPr>
-      <w:bookmarkStart w:id="6" w:name="_Toc90492388"/>
+      <w:bookmarkStart w:id="5" w:name="_Toc90492388"/>
       <w:r>
         <w:rPr>
           <w:shd w:val="clear" w:color="auto" w:fill="FFFFFF"/>
@@ -15540,7 +15373,7 @@
         </w:rPr>
         <w:t>Generate restricted cubic splines</w:t>
       </w:r>
-      <w:bookmarkEnd w:id="6"/>
+      <w:bookmarkEnd w:id="5"/>
       <w:r>
         <w:rPr>
           <w:shd w:val="clear" w:color="auto" w:fill="FFFFFF"/>
@@ -15575,29 +15408,7 @@
           <w:szCs w:val="20"/>
           <w:shd w:val="clear" w:color="auto" w:fill="FFFFFF"/>
         </w:rPr>
-        <w:t>%</w:t>
-      </w:r>
-      <w:proofErr w:type="spellStart"/>
-      <w:r>
-        <w:rPr>
-          <w:rFonts w:ascii="Courier New" w:hAnsi="Courier New" w:cs="Courier New"/>
-          <w:color w:val="000000"/>
-          <w:sz w:val="20"/>
-          <w:szCs w:val="20"/>
-          <w:shd w:val="clear" w:color="auto" w:fill="FFFFFF"/>
-        </w:rPr>
-        <w:t>rcsgen</w:t>
-      </w:r>
-      <w:proofErr w:type="spellEnd"/>
-      <w:r>
-        <w:rPr>
-          <w:rFonts w:ascii="Courier New" w:hAnsi="Courier New" w:cs="Courier New"/>
-          <w:color w:val="000000"/>
-          <w:sz w:val="20"/>
-          <w:szCs w:val="20"/>
-          <w:shd w:val="clear" w:color="auto" w:fill="FFFFFF"/>
-        </w:rPr>
-        <w:t xml:space="preserve"> ( </w:t>
+        <w:t xml:space="preserve">%rcsgen ( </w:t>
       </w:r>
       <w:proofErr w:type="spellStart"/>
       <w:r>
@@ -17692,29 +17503,7 @@
           <w:szCs w:val="20"/>
           <w:shd w:val="clear" w:color="auto" w:fill="FFFFFF"/>
         </w:rPr>
-        <w:t>%</w:t>
-      </w:r>
-      <w:proofErr w:type="spellStart"/>
-      <w:r>
-        <w:rPr>
-          <w:rFonts w:ascii="Courier New" w:hAnsi="Courier New" w:cs="Courier New"/>
-          <w:color w:val="000000"/>
-          <w:sz w:val="20"/>
-          <w:szCs w:val="20"/>
-          <w:shd w:val="clear" w:color="auto" w:fill="FFFFFF"/>
-        </w:rPr>
-        <w:t>rcsgen</w:t>
-      </w:r>
-      <w:proofErr w:type="spellEnd"/>
-      <w:r>
-        <w:rPr>
-          <w:rFonts w:ascii="Courier New" w:hAnsi="Courier New" w:cs="Courier New"/>
-          <w:color w:val="000000"/>
-          <w:sz w:val="20"/>
-          <w:szCs w:val="20"/>
-          <w:shd w:val="clear" w:color="auto" w:fill="FFFFFF"/>
-        </w:rPr>
-        <w:t xml:space="preserve"> (</w:t>
+        <w:t>%rcsgen (</w:t>
       </w:r>
       <w:proofErr w:type="spellStart"/>
       <w:r>
@@ -17973,7 +17762,7 @@
           <w:shd w:val="clear" w:color="auto" w:fill="FFFFFF"/>
         </w:rPr>
       </w:pPr>
-      <w:bookmarkStart w:id="7" w:name="_Toc90492389"/>
+      <w:bookmarkStart w:id="6" w:name="_Toc90492389"/>
       <w:r>
         <w:rPr>
           <w:shd w:val="clear" w:color="auto" w:fill="FFFFFF"/>
@@ -18017,7 +17806,7 @@
         </w:rPr>
         <w:t>survival analysis</w:t>
       </w:r>
-      <w:bookmarkEnd w:id="7"/>
+      <w:bookmarkEnd w:id="6"/>
     </w:p>
     <w:p>
       <w:pPr>
@@ -18300,15 +18089,7 @@
         <w:t>&gt;</w:t>
       </w:r>
       <w:r>
-        <w:t xml:space="preserve"> directive) </w:t>
-      </w:r>
-      <w:proofErr w:type="spellStart"/>
-      <w:r>
-        <w:t>then</w:t>
-      </w:r>
-      <w:proofErr w:type="spellEnd"/>
-      <w:r>
-        <w:t xml:space="preserve"> any records with an exit time less than that time will also be excluded.  </w:t>
+        <w:t xml:space="preserve"> directive) then any records with an exit time less than that time will also be excluded.  </w:t>
       </w:r>
     </w:p>
     <w:p>
@@ -18401,29 +18182,7 @@
           <w:szCs w:val="20"/>
           <w:shd w:val="clear" w:color="auto" w:fill="FFFFFF"/>
         </w:rPr>
-        <w:t>%</w:t>
-      </w:r>
-      <w:proofErr w:type="spellStart"/>
-      <w:r>
-        <w:rPr>
-          <w:rFonts w:ascii="Courier New" w:hAnsi="Courier New" w:cs="Courier New"/>
-          <w:color w:val="000000"/>
-          <w:sz w:val="20"/>
-          <w:szCs w:val="20"/>
-          <w:shd w:val="clear" w:color="auto" w:fill="FFFFFF"/>
-        </w:rPr>
-        <w:t>stset</w:t>
-      </w:r>
-      <w:proofErr w:type="spellEnd"/>
-      <w:r>
-        <w:rPr>
-          <w:rFonts w:ascii="Courier New" w:hAnsi="Courier New" w:cs="Courier New"/>
-          <w:color w:val="000000"/>
-          <w:sz w:val="20"/>
-          <w:szCs w:val="20"/>
-          <w:shd w:val="clear" w:color="auto" w:fill="FFFFFF"/>
-        </w:rPr>
-        <w:t>(</w:t>
+        <w:t>%stset(</w:t>
       </w:r>
       <w:proofErr w:type="spellStart"/>
       <w:r>
@@ -19413,29 +19172,7 @@
           <w:szCs w:val="20"/>
           <w:shd w:val="clear" w:color="auto" w:fill="FFFFFF"/>
         </w:rPr>
-        <w:t>%</w:t>
-      </w:r>
-      <w:proofErr w:type="spellStart"/>
-      <w:r>
-        <w:rPr>
-          <w:rFonts w:ascii="Courier New" w:hAnsi="Courier New" w:cs="Courier New"/>
-          <w:color w:val="000000"/>
-          <w:sz w:val="20"/>
-          <w:szCs w:val="20"/>
-          <w:shd w:val="clear" w:color="auto" w:fill="FFFFFF"/>
-        </w:rPr>
-        <w:t>stset</w:t>
-      </w:r>
-      <w:proofErr w:type="spellEnd"/>
-      <w:r>
-        <w:rPr>
-          <w:rFonts w:ascii="Courier New" w:hAnsi="Courier New" w:cs="Courier New"/>
-          <w:color w:val="000000"/>
-          <w:sz w:val="20"/>
-          <w:szCs w:val="20"/>
-          <w:shd w:val="clear" w:color="auto" w:fill="FFFFFF"/>
-        </w:rPr>
-        <w:t xml:space="preserve">(lung2, censor(0), </w:t>
+        <w:t xml:space="preserve">%stset(lung2, censor(0), </w:t>
       </w:r>
       <w:proofErr w:type="spellStart"/>
       <w:r>
@@ -20188,29 +19925,7 @@
           <w:szCs w:val="20"/>
           <w:shd w:val="clear" w:color="auto" w:fill="FFFFFF"/>
         </w:rPr>
-        <w:t>%</w:t>
-      </w:r>
-      <w:proofErr w:type="spellStart"/>
-      <w:r>
-        <w:rPr>
-          <w:rFonts w:ascii="Courier New" w:hAnsi="Courier New" w:cs="Courier New"/>
-          <w:color w:val="000000"/>
-          <w:sz w:val="20"/>
-          <w:szCs w:val="20"/>
-          <w:shd w:val="clear" w:color="auto" w:fill="FFFFFF"/>
-        </w:rPr>
-        <w:t>stset</w:t>
-      </w:r>
-      <w:proofErr w:type="spellEnd"/>
-      <w:r>
-        <w:rPr>
-          <w:rFonts w:ascii="Courier New" w:hAnsi="Courier New" w:cs="Courier New"/>
-          <w:color w:val="000000"/>
-          <w:sz w:val="20"/>
-          <w:szCs w:val="20"/>
-          <w:shd w:val="clear" w:color="auto" w:fill="FFFFFF"/>
-        </w:rPr>
-        <w:t xml:space="preserve">(lung2, censor(0), </w:t>
+        <w:t xml:space="preserve">%stset(lung2, censor(0), </w:t>
       </w:r>
       <w:proofErr w:type="spellStart"/>
       <w:r>
@@ -21198,7 +20913,7 @@
       <w:pPr>
         <w:pStyle w:val="Heading2"/>
       </w:pPr>
-      <w:bookmarkStart w:id="8" w:name="_Toc90492390"/>
+      <w:bookmarkStart w:id="7" w:name="_Toc90492390"/>
       <w:r>
         <w:lastRenderedPageBreak/>
         <w:t>%predict</w:t>
@@ -21215,7 +20930,7 @@
       <w:r>
         <w:t xml:space="preserve"> (after fitting with %stpm2)</w:t>
       </w:r>
-      <w:bookmarkEnd w:id="8"/>
+      <w:bookmarkEnd w:id="7"/>
       <w:r>
         <w:t xml:space="preserve"> </w:t>
       </w:r>
@@ -21268,6 +20983,16 @@
           <w:szCs w:val="20"/>
           <w:shd w:val="clear" w:color="auto" w:fill="FFFFFF"/>
         </w:rPr>
+        <w:t xml:space="preserve"> tcond =,</w:t>
+      </w:r>
+      <w:r>
+        <w:rPr>
+          <w:rFonts w:ascii="Courier New" w:hAnsi="Courier New" w:cs="Courier New"/>
+          <w:color w:val="000000"/>
+          <w:sz w:val="20"/>
+          <w:szCs w:val="20"/>
+          <w:shd w:val="clear" w:color="auto" w:fill="FFFFFF"/>
+        </w:rPr>
         <w:t xml:space="preserve"> </w:t>
       </w:r>
       <w:proofErr w:type="spellStart"/>
@@ -21279,7 +21004,7 @@
           <w:szCs w:val="20"/>
           <w:shd w:val="clear" w:color="auto" w:fill="FFFFFF"/>
         </w:rPr>
-        <w:t>tcond</w:t>
+        <w:t>ifP</w:t>
       </w:r>
       <w:proofErr w:type="spellEnd"/>
       <w:r>
@@ -21290,17 +21015,27 @@
           <w:szCs w:val="20"/>
           <w:shd w:val="clear" w:color="auto" w:fill="FFFFFF"/>
         </w:rPr>
-        <w:t xml:space="preserve"> =,</w:t>
-      </w:r>
-      <w:r>
-        <w:rPr>
-          <w:rFonts w:ascii="Courier New" w:hAnsi="Courier New" w:cs="Courier New"/>
-          <w:color w:val="000000"/>
-          <w:sz w:val="20"/>
-          <w:szCs w:val="20"/>
-          <w:shd w:val="clear" w:color="auto" w:fill="FFFFFF"/>
-        </w:rPr>
-        <w:t xml:space="preserve"> </w:t>
+        <w:t xml:space="preserve"> =</w:t>
+      </w:r>
+      <w:r>
+        <w:rPr>
+          <w:rFonts w:ascii="Courier New" w:hAnsi="Courier New" w:cs="Courier New"/>
+          <w:color w:val="000000"/>
+          <w:sz w:val="20"/>
+          <w:szCs w:val="20"/>
+          <w:shd w:val="clear" w:color="auto" w:fill="FFFFFF"/>
+        </w:rPr>
+        <w:t xml:space="preserve">, </w:t>
+      </w:r>
+      <w:r>
+        <w:rPr>
+          <w:rFonts w:ascii="Courier New" w:hAnsi="Courier New" w:cs="Courier New"/>
+          <w:color w:val="000000"/>
+          <w:sz w:val="20"/>
+          <w:szCs w:val="20"/>
+          <w:shd w:val="clear" w:color="auto" w:fill="FFFFFF"/>
+        </w:rPr>
+        <w:t xml:space="preserve">per =, </w:t>
       </w:r>
       <w:proofErr w:type="spellStart"/>
       <w:r>
@@ -21311,7 +21046,7 @@
           <w:szCs w:val="20"/>
           <w:shd w:val="clear" w:color="auto" w:fill="FFFFFF"/>
         </w:rPr>
-        <w:t>ifP</w:t>
+        <w:t>timevar</w:t>
       </w:r>
       <w:proofErr w:type="spellEnd"/>
       <w:r>
@@ -21332,117 +21067,67 @@
           <w:szCs w:val="20"/>
           <w:shd w:val="clear" w:color="auto" w:fill="FFFFFF"/>
         </w:rPr>
+        <w:t xml:space="preserve">, cent =, uncured =, </w:t>
+      </w:r>
+      <w:r>
+        <w:rPr>
+          <w:rFonts w:ascii="Courier New" w:hAnsi="Courier New" w:cs="Courier New"/>
+          <w:color w:val="000000"/>
+          <w:sz w:val="20"/>
+          <w:szCs w:val="20"/>
+          <w:shd w:val="clear" w:color="auto" w:fill="FFFFFF"/>
+        </w:rPr>
+        <w:t>options =</w:t>
+      </w:r>
+      <w:r>
+        <w:rPr>
+          <w:rFonts w:ascii="Courier New" w:hAnsi="Courier New" w:cs="Courier New"/>
+          <w:color w:val="000000"/>
+          <w:sz w:val="20"/>
+          <w:szCs w:val="20"/>
+          <w:shd w:val="clear" w:color="auto" w:fill="FFFFFF"/>
+        </w:rPr>
+        <w:t xml:space="preserve"> )</w:t>
+      </w:r>
+    </w:p>
+    <w:p>
+      <w:r>
+        <w:t xml:space="preserve">purpose:  post-fit estimation of survival </w:t>
+      </w:r>
+      <w:r>
+        <w:t xml:space="preserve">measures.  </w:t>
+      </w:r>
+      <w:r>
+        <w:t>Currently, the following measures are supported: hazard, hazard difference, hazard ratio, survival,</w:t>
+      </w:r>
+      <w:r>
+        <w:t xml:space="preserve"> survival difference, </w:t>
+      </w:r>
+      <w:r>
+        <w:t xml:space="preserve"> failure, lifelost, meansurv, cumulative hazard, </w:t>
+      </w:r>
+      <w:proofErr w:type="spellStart"/>
+      <w:r>
+        <w:t>xb</w:t>
+      </w:r>
+      <w:proofErr w:type="spellEnd"/>
+      <w:r>
         <w:t xml:space="preserve">, </w:t>
       </w:r>
-      <w:r>
-        <w:rPr>
-          <w:rFonts w:ascii="Courier New" w:hAnsi="Courier New" w:cs="Courier New"/>
-          <w:color w:val="000000"/>
-          <w:sz w:val="20"/>
-          <w:szCs w:val="20"/>
-          <w:shd w:val="clear" w:color="auto" w:fill="FFFFFF"/>
-        </w:rPr>
-        <w:t xml:space="preserve">per =, </w:t>
-      </w:r>
       <w:proofErr w:type="spellStart"/>
       <w:r>
-        <w:rPr>
-          <w:rFonts w:ascii="Courier New" w:hAnsi="Courier New" w:cs="Courier New"/>
-          <w:color w:val="000000"/>
-          <w:sz w:val="20"/>
-          <w:szCs w:val="20"/>
-          <w:shd w:val="clear" w:color="auto" w:fill="FFFFFF"/>
-        </w:rPr>
-        <w:t>timevar</w:t>
+        <w:t>dxb</w:t>
       </w:r>
       <w:proofErr w:type="spellEnd"/>
       <w:r>
-        <w:rPr>
-          <w:rFonts w:ascii="Courier New" w:hAnsi="Courier New" w:cs="Courier New"/>
-          <w:color w:val="000000"/>
-          <w:sz w:val="20"/>
-          <w:szCs w:val="20"/>
-          <w:shd w:val="clear" w:color="auto" w:fill="FFFFFF"/>
-        </w:rPr>
-        <w:t xml:space="preserve"> =</w:t>
-      </w:r>
-      <w:r>
-        <w:rPr>
-          <w:rFonts w:ascii="Courier New" w:hAnsi="Courier New" w:cs="Courier New"/>
-          <w:color w:val="000000"/>
-          <w:sz w:val="20"/>
-          <w:szCs w:val="20"/>
-          <w:shd w:val="clear" w:color="auto" w:fill="FFFFFF"/>
-        </w:rPr>
-        <w:t xml:space="preserve">, cent =, uncured =, </w:t>
-      </w:r>
-      <w:r>
-        <w:rPr>
-          <w:rFonts w:ascii="Courier New" w:hAnsi="Courier New" w:cs="Courier New"/>
-          <w:color w:val="000000"/>
-          <w:sz w:val="20"/>
-          <w:szCs w:val="20"/>
-          <w:shd w:val="clear" w:color="auto" w:fill="FFFFFF"/>
-        </w:rPr>
-        <w:t>options =</w:t>
-      </w:r>
-      <w:r>
-        <w:rPr>
-          <w:rFonts w:ascii="Courier New" w:hAnsi="Courier New" w:cs="Courier New"/>
-          <w:color w:val="000000"/>
-          <w:sz w:val="20"/>
-          <w:szCs w:val="20"/>
-          <w:shd w:val="clear" w:color="auto" w:fill="FFFFFF"/>
-        </w:rPr>
-        <w:t xml:space="preserve"> )</w:t>
-      </w:r>
-    </w:p>
-    <w:p>
-      <w:r>
-        <w:t xml:space="preserve">purpose:  post-fit estimation of survival </w:t>
-      </w:r>
-      <w:r>
-        <w:t xml:space="preserve">measures.  </w:t>
-      </w:r>
-      <w:r>
-        <w:t>Currently, the following measures are supported: hazard, hazard difference, hazard ratio, survival,</w:t>
-      </w:r>
-      <w:r>
-        <w:t xml:space="preserve"> survival difference, </w:t>
-      </w:r>
-      <w:r>
-        <w:t xml:space="preserve"> failure, lifelost, </w:t>
+        <w:t xml:space="preserve">,  </w:t>
       </w:r>
       <w:proofErr w:type="spellStart"/>
       <w:r>
-        <w:t>meansurv</w:t>
+        <w:t>xbnobaseline</w:t>
       </w:r>
       <w:proofErr w:type="spellEnd"/>
       <w:r>
-        <w:t xml:space="preserve">, cumulative hazard, </w:t>
-      </w:r>
-      <w:proofErr w:type="spellStart"/>
-      <w:r>
-        <w:t>xb</w:t>
-      </w:r>
-      <w:proofErr w:type="spellEnd"/>
-      <w:r>
-        <w:t xml:space="preserve">, </w:t>
-      </w:r>
-      <w:proofErr w:type="spellStart"/>
-      <w:r>
-        <w:t>dxb</w:t>
-      </w:r>
-      <w:proofErr w:type="spellEnd"/>
-      <w:r>
-        <w:t xml:space="preserve">,  </w:t>
-      </w:r>
-      <w:proofErr w:type="spellStart"/>
-      <w:r>
-        <w:t>xbnobaseline</w:t>
-      </w:r>
-      <w:proofErr w:type="spellEnd"/>
-      <w:r>
         <w:t>, deviance, martingale</w:t>
       </w:r>
       <w:r>
@@ -21451,15 +21136,7 @@
     </w:p>
     <w:p>
       <w:r>
-        <w:t xml:space="preserve">The following table lists the </w:t>
-      </w:r>
-      <w:proofErr w:type="spellStart"/>
-      <w:r>
-        <w:t>excercises</w:t>
-      </w:r>
-      <w:proofErr w:type="spellEnd"/>
-      <w:r>
-        <w:t xml:space="preserve"> and templates that make use of this macro</w:t>
+        <w:t>The following table lists the exercises and templates that make use of this macro</w:t>
       </w:r>
     </w:p>
     <w:tbl>
@@ -22101,7 +21778,6 @@
         <w:br/>
         <w:t>&lt;</w:t>
       </w:r>
-      <w:proofErr w:type="spellStart"/>
       <w:r>
         <w:rPr>
           <w:rFonts w:ascii="Courier New" w:hAnsi="Courier New" w:cs="Courier New"/>
@@ -22112,7 +21788,6 @@
         </w:rPr>
         <w:t>var</w:t>
       </w:r>
-      <w:proofErr w:type="spellEnd"/>
       <w:r>
         <w:rPr>
           <w:rFonts w:ascii="Courier New" w:hAnsi="Courier New" w:cs="Courier New"/>
@@ -22159,7 +21834,6 @@
         </w:rPr>
         <w:t>&lt;</w:t>
       </w:r>
-      <w:proofErr w:type="spellStart"/>
       <w:r>
         <w:rPr>
           <w:rFonts w:ascii="Courier New" w:hAnsi="Courier New" w:cs="Courier New"/>
@@ -22170,7 +21844,6 @@
         </w:rPr>
         <w:t>var</w:t>
       </w:r>
-      <w:proofErr w:type="spellEnd"/>
       <w:r>
         <w:rPr>
           <w:rFonts w:ascii="Courier New" w:hAnsi="Courier New" w:cs="Courier New"/>
@@ -22230,6 +21903,36 @@
         <w:br/>
         <w:t>&lt;</w:t>
       </w:r>
+      <w:r>
+        <w:rPr>
+          <w:rFonts w:ascii="Courier New" w:hAnsi="Courier New" w:cs="Courier New"/>
+          <w:color w:val="000000"/>
+          <w:sz w:val="20"/>
+          <w:szCs w:val="20"/>
+          <w:shd w:val="clear" w:color="auto" w:fill="FFFFFF"/>
+        </w:rPr>
+        <w:t>var</w:t>
+      </w:r>
+      <w:r>
+        <w:rPr>
+          <w:rFonts w:ascii="Courier New" w:hAnsi="Courier New" w:cs="Courier New"/>
+          <w:color w:val="000000"/>
+          <w:sz w:val="20"/>
+          <w:szCs w:val="20"/>
+          <w:shd w:val="clear" w:color="auto" w:fill="FFFFFF"/>
+        </w:rPr>
+        <w:t>&gt;</w:t>
+      </w:r>
+      <w:r>
+        <w:rPr>
+          <w:rFonts w:ascii="Courier New" w:hAnsi="Courier New" w:cs="Courier New"/>
+          <w:color w:val="000000"/>
+          <w:sz w:val="20"/>
+          <w:szCs w:val="20"/>
+          <w:shd w:val="clear" w:color="auto" w:fill="FFFFFF"/>
+        </w:rPr>
+        <w:t>_</w:t>
+      </w:r>
       <w:proofErr w:type="spellStart"/>
       <w:r>
         <w:rPr>
@@ -22239,7 +21942,7 @@
           <w:szCs w:val="20"/>
           <w:shd w:val="clear" w:color="auto" w:fill="FFFFFF"/>
         </w:rPr>
-        <w:t>var</w:t>
+        <w:t>uci</w:t>
       </w:r>
       <w:proofErr w:type="spellEnd"/>
       <w:r>
@@ -22250,38 +21953,6 @@
           <w:szCs w:val="20"/>
           <w:shd w:val="clear" w:color="auto" w:fill="FFFFFF"/>
         </w:rPr>
-        <w:t>&gt;</w:t>
-      </w:r>
-      <w:r>
-        <w:rPr>
-          <w:rFonts w:ascii="Courier New" w:hAnsi="Courier New" w:cs="Courier New"/>
-          <w:color w:val="000000"/>
-          <w:sz w:val="20"/>
-          <w:szCs w:val="20"/>
-          <w:shd w:val="clear" w:color="auto" w:fill="FFFFFF"/>
-        </w:rPr>
-        <w:t>_</w:t>
-      </w:r>
-      <w:proofErr w:type="spellStart"/>
-      <w:r>
-        <w:rPr>
-          <w:rFonts w:ascii="Courier New" w:hAnsi="Courier New" w:cs="Courier New"/>
-          <w:color w:val="000000"/>
-          <w:sz w:val="20"/>
-          <w:szCs w:val="20"/>
-          <w:shd w:val="clear" w:color="auto" w:fill="FFFFFF"/>
-        </w:rPr>
-        <w:t>uci</w:t>
-      </w:r>
-      <w:proofErr w:type="spellEnd"/>
-      <w:r>
-        <w:rPr>
-          <w:rFonts w:ascii="Courier New" w:hAnsi="Courier New" w:cs="Courier New"/>
-          <w:color w:val="000000"/>
-          <w:sz w:val="20"/>
-          <w:szCs w:val="20"/>
-          <w:shd w:val="clear" w:color="auto" w:fill="FFFFFF"/>
-        </w:rPr>
         <w:tab/>
       </w:r>
       <w:r>
@@ -22328,23 +21999,7 @@
         <w:t xml:space="preserve">, </w:t>
       </w:r>
       <w:r>
-        <w:t xml:space="preserve">failure, cure, </w:t>
-      </w:r>
-      <w:proofErr w:type="spellStart"/>
-      <w:r>
-        <w:t>lifelost</w:t>
-      </w:r>
-      <w:proofErr w:type="spellEnd"/>
-      <w:r>
-        <w:t xml:space="preserve">, </w:t>
-      </w:r>
-      <w:proofErr w:type="spellStart"/>
-      <w:r>
-        <w:t>meansurv</w:t>
-      </w:r>
-      <w:proofErr w:type="spellEnd"/>
-      <w:r>
-        <w:t xml:space="preserve">, </w:t>
+        <w:t xml:space="preserve">failure, cure, lifelost, meansurv, </w:t>
       </w:r>
       <w:proofErr w:type="spellStart"/>
       <w:r>
@@ -23976,27 +23631,15 @@
       <w:r>
         <w:t xml:space="preserve"> </w:t>
       </w:r>
-      <w:proofErr w:type="spellStart"/>
-      <w:r>
-        <w:rPr>
-          <w:rFonts w:ascii="Courier New" w:hAnsi="Courier New" w:cs="Courier New"/>
-          <w:color w:val="000000"/>
-          <w:sz w:val="20"/>
-          <w:szCs w:val="20"/>
-          <w:shd w:val="clear" w:color="auto" w:fill="FFFFFF"/>
-        </w:rPr>
-        <w:t>tinf</w:t>
-      </w:r>
-      <w:proofErr w:type="spellEnd"/>
-      <w:r>
-        <w:rPr>
-          <w:rFonts w:ascii="Courier New" w:hAnsi="Courier New" w:cs="Courier New"/>
-          <w:color w:val="000000"/>
-          <w:sz w:val="20"/>
-          <w:szCs w:val="20"/>
-          <w:shd w:val="clear" w:color="auto" w:fill="FFFFFF"/>
-        </w:rPr>
-        <w:t xml:space="preserve"> </w:t>
+      <w:r>
+        <w:rPr>
+          <w:rFonts w:ascii="Courier New" w:hAnsi="Courier New" w:cs="Courier New"/>
+          <w:color w:val="000000"/>
+          <w:sz w:val="20"/>
+          <w:szCs w:val="20"/>
+          <w:shd w:val="clear" w:color="auto" w:fill="FFFFFF"/>
+        </w:rPr>
+        <w:t xml:space="preserve">tinf </w:t>
       </w:r>
       <w:r>
         <w:t xml:space="preserve">and </w:t>
@@ -24396,27 +24039,15 @@
       <w:r>
         <w:t>nfidence limits for &lt;</w:t>
       </w:r>
-      <w:proofErr w:type="spellStart"/>
-      <w:r>
-        <w:rPr>
-          <w:rFonts w:ascii="Courier New" w:hAnsi="Courier New" w:cs="Courier New"/>
-          <w:color w:val="000000"/>
-          <w:sz w:val="20"/>
-          <w:szCs w:val="20"/>
-          <w:shd w:val="clear" w:color="auto" w:fill="FFFFFF"/>
-        </w:rPr>
-        <w:t>var</w:t>
-      </w:r>
-      <w:proofErr w:type="spellEnd"/>
-      <w:r>
-        <w:rPr>
-          <w:rFonts w:ascii="Courier New" w:hAnsi="Courier New" w:cs="Courier New"/>
-          <w:color w:val="000000"/>
-          <w:sz w:val="20"/>
-          <w:szCs w:val="20"/>
-          <w:shd w:val="clear" w:color="auto" w:fill="FFFFFF"/>
-        </w:rPr>
-        <w:t>&gt;</w:t>
+      <w:r>
+        <w:rPr>
+          <w:rFonts w:ascii="Courier New" w:hAnsi="Courier New" w:cs="Courier New"/>
+          <w:color w:val="000000"/>
+          <w:sz w:val="20"/>
+          <w:szCs w:val="20"/>
+          <w:shd w:val="clear" w:color="auto" w:fill="FFFFFF"/>
+        </w:rPr>
+        <w:t>var&gt;</w:t>
       </w:r>
       <w:r>
         <w:t xml:space="preserve"> </w:t>
@@ -24474,7 +24105,7 @@
       <w:pPr>
         <w:pStyle w:val="Heading2"/>
       </w:pPr>
-      <w:bookmarkStart w:id="9" w:name="_Toc90492391"/>
+      <w:bookmarkStart w:id="8" w:name="_Toc90492391"/>
       <w:r>
         <w:rPr>
           <w:b/>
@@ -24490,7 +24121,7 @@
       <w:r>
         <w:t>(using fitting with %stpm2)</w:t>
       </w:r>
-      <w:bookmarkEnd w:id="9"/>
+      <w:bookmarkEnd w:id="8"/>
     </w:p>
     <w:p>
       <w:pPr>
@@ -24902,36 +24533,26 @@
       <w:pPr>
         <w:pStyle w:val="param"/>
       </w:pPr>
+      <w:r>
+        <w:rPr>
+          <w:rFonts w:ascii="Courier New" w:hAnsi="Courier New" w:cs="Courier New"/>
+          <w:color w:val="000000"/>
+          <w:sz w:val="20"/>
+          <w:szCs w:val="20"/>
+          <w:shd w:val="clear" w:color="auto" w:fill="FFFFFF"/>
+        </w:rPr>
+        <w:t>maxage</w:t>
+      </w:r>
+      <w:r>
+        <w:tab/>
+      </w:r>
       <w:proofErr w:type="spellStart"/>
       <w:r>
-        <w:rPr>
-          <w:rFonts w:ascii="Courier New" w:hAnsi="Courier New" w:cs="Courier New"/>
-          <w:color w:val="000000"/>
-          <w:sz w:val="20"/>
-          <w:szCs w:val="20"/>
-          <w:shd w:val="clear" w:color="auto" w:fill="FFFFFF"/>
-        </w:rPr>
-        <w:t>maxage</w:t>
+        <w:t>maxium</w:t>
       </w:r>
       <w:proofErr w:type="spellEnd"/>
       <w:r>
-        <w:tab/>
-      </w:r>
-      <w:proofErr w:type="spellStart"/>
-      <w:r>
-        <w:t>maxium</w:t>
-      </w:r>
-      <w:proofErr w:type="spellEnd"/>
-      <w:r>
-        <w:t xml:space="preserve"> age in </w:t>
-      </w:r>
-      <w:proofErr w:type="spellStart"/>
-      <w:r>
-        <w:t>popmort</w:t>
-      </w:r>
-      <w:proofErr w:type="spellEnd"/>
-      <w:r>
-        <w:t xml:space="preserve"> file</w:t>
+        <w:t xml:space="preserve"> age in popmort file</w:t>
       </w:r>
     </w:p>
     <w:p>
@@ -25153,7 +24774,71 @@
           <w:szCs w:val="20"/>
           <w:shd w:val="clear" w:color="auto" w:fill="FFFFFF"/>
         </w:rPr>
-        <w:t>&lt;</w:t>
+        <w:t>&lt;var&gt;_d</w:t>
+      </w:r>
+      <w:r>
+        <w:t xml:space="preserve"> - crude probability of death due to disease, </w:t>
+      </w:r>
+      <w:r>
+        <w:br/>
+      </w:r>
+      <w:r>
+        <w:rPr>
+          <w:rFonts w:ascii="Courier New" w:hAnsi="Courier New" w:cs="Courier New"/>
+          <w:color w:val="000000"/>
+          <w:sz w:val="20"/>
+          <w:szCs w:val="20"/>
+          <w:shd w:val="clear" w:color="auto" w:fill="FFFFFF"/>
+        </w:rPr>
+        <w:t>&lt;var&gt;_o</w:t>
+      </w:r>
+      <w:r>
+        <w:t xml:space="preserve"> - crude probability of death due to other causes, </w:t>
+      </w:r>
+      <w:r>
+        <w:br/>
+      </w:r>
+      <w:r>
+        <w:rPr>
+          <w:rFonts w:ascii="Courier New" w:hAnsi="Courier New" w:cs="Courier New"/>
+          <w:color w:val="000000"/>
+          <w:sz w:val="20"/>
+          <w:szCs w:val="20"/>
+          <w:shd w:val="clear" w:color="auto" w:fill="FFFFFF"/>
+        </w:rPr>
+        <w:t>&lt;var&gt;_all</w:t>
+      </w:r>
+      <w:r>
+        <w:t xml:space="preserve"> - probability of death (all causes), </w:t>
+      </w:r>
+      <w:r>
+        <w:br/>
+      </w:r>
+      <w:r>
+        <w:rPr>
+          <w:rFonts w:ascii="Courier New" w:hAnsi="Courier New" w:cs="Courier New"/>
+          <w:color w:val="000000"/>
+          <w:sz w:val="20"/>
+          <w:szCs w:val="20"/>
+          <w:shd w:val="clear" w:color="auto" w:fill="FFFFFF"/>
+        </w:rPr>
+        <w:t>&lt;var&gt;_lambda</w:t>
+      </w:r>
+      <w:r>
+        <w:t xml:space="preserve"> - excess mortality rate, </w:t>
+      </w:r>
+      <w:r>
+        <w:br/>
+      </w:r>
+      <w:r>
+        <w:rPr>
+          <w:rFonts w:ascii="Courier New" w:hAnsi="Courier New" w:cs="Courier New"/>
+          <w:color w:val="000000"/>
+          <w:sz w:val="20"/>
+          <w:szCs w:val="20"/>
+          <w:shd w:val="clear" w:color="auto" w:fill="FFFFFF"/>
+        </w:rPr>
+        <w:t>&lt;var&gt;_</w:t>
       </w:r>
       <w:proofErr w:type="spellStart"/>
       <w:r>
@@ -25164,21 +24849,11 @@
           <w:szCs w:val="20"/>
           <w:shd w:val="clear" w:color="auto" w:fill="FFFFFF"/>
         </w:rPr>
-        <w:t>var</w:t>
+        <w:t>St_star</w:t>
       </w:r>
       <w:proofErr w:type="spellEnd"/>
       <w:r>
-        <w:rPr>
-          <w:rFonts w:ascii="Courier New" w:hAnsi="Courier New" w:cs="Courier New"/>
-          <w:color w:val="000000"/>
-          <w:sz w:val="20"/>
-          <w:szCs w:val="20"/>
-          <w:shd w:val="clear" w:color="auto" w:fill="FFFFFF"/>
-        </w:rPr>
-        <w:t>&gt;_d</w:t>
-      </w:r>
-      <w:r>
-        <w:t xml:space="preserve"> - crude probability of death due to disease, </w:t>
+        <w:t xml:space="preserve"> - Expected survival, </w:t>
       </w:r>
       <w:r>
         <w:br/>
@@ -25191,7 +24866,7 @@
           <w:szCs w:val="20"/>
           <w:shd w:val="clear" w:color="auto" w:fill="FFFFFF"/>
         </w:rPr>
-        <w:t>&lt;</w:t>
+        <w:t>&lt;var&gt;_</w:t>
       </w:r>
       <w:proofErr w:type="spellStart"/>
       <w:r>
@@ -25202,72 +24877,167 @@
           <w:szCs w:val="20"/>
           <w:shd w:val="clear" w:color="auto" w:fill="FFFFFF"/>
         </w:rPr>
-        <w:t>var</w:t>
+        <w:t>s_all</w:t>
       </w:r>
       <w:proofErr w:type="spellEnd"/>
       <w:r>
-        <w:rPr>
-          <w:rFonts w:ascii="Courier New" w:hAnsi="Courier New" w:cs="Courier New"/>
-          <w:color w:val="000000"/>
-          <w:sz w:val="20"/>
-          <w:szCs w:val="20"/>
-          <w:shd w:val="clear" w:color="auto" w:fill="FFFFFF"/>
-        </w:rPr>
-        <w:t>&gt;_o</w:t>
-      </w:r>
-      <w:r>
-        <w:t xml:space="preserve"> - crude probability of death due to other causes, </w:t>
-      </w:r>
-      <w:r>
-        <w:br/>
-      </w:r>
-      <w:r>
-        <w:rPr>
-          <w:rFonts w:ascii="Courier New" w:hAnsi="Courier New" w:cs="Courier New"/>
-          <w:color w:val="000000"/>
-          <w:sz w:val="20"/>
-          <w:szCs w:val="20"/>
-          <w:shd w:val="clear" w:color="auto" w:fill="FFFFFF"/>
-        </w:rPr>
-        <w:t>&lt;</w:t>
+        <w:t xml:space="preserve"> - overall survival</w:t>
+      </w:r>
+      <w:r>
+        <w:t>.</w:t>
+      </w:r>
+    </w:p>
+    <w:p>
+      <w:pPr>
+        <w:pStyle w:val="Style1"/>
+      </w:pPr>
+      <w:r>
+        <w:rPr>
+          <w:rFonts w:ascii="Courier New" w:hAnsi="Courier New" w:cs="Courier New"/>
+          <w:color w:val="000000"/>
+          <w:sz w:val="20"/>
+          <w:szCs w:val="20"/>
+          <w:shd w:val="clear" w:color="auto" w:fill="FFFFFF"/>
+        </w:rPr>
+        <w:t xml:space="preserve">at </w:t>
+      </w:r>
+      <w:r>
+        <w:t xml:space="preserve">                </w:t>
+      </w:r>
+      <w:r>
+        <w:tab/>
+        <w:t>specifies covariate pattern for prediction, in the form of &lt;variable&gt;:&lt;value&gt; pairs</w:t>
+      </w:r>
+      <w:r>
+        <w:t>. All covariates in the model mu</w:t>
+      </w:r>
+      <w:r>
+        <w:t xml:space="preserve">st be specified (zero option is not implemented). For example </w:t>
+      </w:r>
+      <w:r>
+        <w:rPr>
+          <w:rFonts w:ascii="Courier New" w:hAnsi="Courier New" w:cs="Courier New"/>
+          <w:color w:val="000000"/>
+          <w:sz w:val="20"/>
+          <w:szCs w:val="20"/>
+          <w:shd w:val="clear" w:color="auto" w:fill="FFFFFF"/>
+        </w:rPr>
+        <w:t>at = age:60 sex:1</w:t>
+      </w:r>
+      <w:r>
+        <w:rPr>
+          <w:rFonts w:ascii="Courier New" w:hAnsi="Courier New" w:cs="Courier New"/>
+          <w:color w:val="000000"/>
+          <w:sz w:val="20"/>
+          <w:szCs w:val="20"/>
+          <w:shd w:val="clear" w:color="auto" w:fill="FFFFFF"/>
+        </w:rPr>
+        <w:t xml:space="preserve"> </w:t>
+      </w:r>
+      <w:r>
+        <w:t>requests estimation for a female (if sex is coded 0 for males, 1 for females</w:t>
+      </w:r>
+      <w:r>
+        <w:t>)</w:t>
+      </w:r>
+      <w:r>
+        <w:t xml:space="preserve"> diagnosed at age 60.  </w:t>
+      </w:r>
+    </w:p>
+    <w:p>
+      <w:pPr>
+        <w:pStyle w:val="Style1"/>
+      </w:pPr>
+      <w:r>
+        <w:rPr>
+          <w:rFonts w:ascii="Courier New" w:hAnsi="Courier New" w:cs="Courier New"/>
+          <w:color w:val="000000"/>
+          <w:sz w:val="20"/>
+          <w:szCs w:val="20"/>
+          <w:shd w:val="clear" w:color="auto" w:fill="FFFFFF"/>
+        </w:rPr>
+        <w:t xml:space="preserve">mergeby </w:t>
+      </w:r>
+      <w:r>
+        <w:t xml:space="preserve">       </w:t>
+      </w:r>
+      <w:r>
+        <w:tab/>
+        <w:t xml:space="preserve">specifies the variables to merge with the population mortality file.  </w:t>
+      </w:r>
+      <w:r>
+        <w:t xml:space="preserve">The default value is </w:t>
+      </w:r>
+      <w:r>
+        <w:rPr>
+          <w:rFonts w:ascii="Courier New" w:hAnsi="Courier New" w:cs="Courier New"/>
+          <w:color w:val="000000"/>
+          <w:sz w:val="20"/>
+          <w:szCs w:val="20"/>
+          <w:shd w:val="clear" w:color="auto" w:fill="FFFFFF"/>
+        </w:rPr>
+        <w:t>_age sex _year</w:t>
+      </w:r>
+    </w:p>
+    <w:p>
+      <w:pPr>
+        <w:pStyle w:val="Style1"/>
+      </w:pPr>
+      <w:r>
+        <w:rPr>
+          <w:rFonts w:ascii="Courier New" w:hAnsi="Courier New" w:cs="Courier New"/>
+          <w:color w:val="000000"/>
+          <w:sz w:val="20"/>
+          <w:szCs w:val="20"/>
+          <w:shd w:val="clear" w:color="auto" w:fill="FFFFFF"/>
+        </w:rPr>
+        <w:t>using</w:t>
+      </w:r>
+      <w:r>
+        <w:rPr>
+          <w:rFonts w:ascii="Courier New" w:hAnsi="Courier New" w:cs="Courier New"/>
+          <w:color w:val="000000"/>
+          <w:sz w:val="20"/>
+          <w:szCs w:val="20"/>
+          <w:shd w:val="clear" w:color="auto" w:fill="FFFFFF"/>
+        </w:rPr>
+        <w:tab/>
+      </w:r>
+      <w:r>
+        <w:t>the name of the population mortality file</w:t>
+      </w:r>
+      <w:r>
+        <w:t xml:space="preserve"> (default:  </w:t>
+      </w:r>
+      <w:r>
+        <w:rPr>
+          <w:rFonts w:ascii="Courier New" w:hAnsi="Courier New" w:cs="Courier New"/>
+          <w:color w:val="000000"/>
+          <w:sz w:val="20"/>
+          <w:szCs w:val="20"/>
+          <w:shd w:val="clear" w:color="auto" w:fill="FFFFFF"/>
+        </w:rPr>
+        <w:t>popmort</w:t>
+      </w:r>
+      <w:r>
+        <w:t>)</w:t>
+      </w:r>
+      <w:r>
+        <w:t xml:space="preserve">.  May be a two-level </w:t>
+      </w:r>
+      <w:r>
+        <w:t>SAS</w:t>
+      </w:r>
+      <w:r>
+        <w:t xml:space="preserve"> name that includes a library name (</w:t>
       </w:r>
       <w:proofErr w:type="spellStart"/>
       <w:r>
-        <w:rPr>
-          <w:rFonts w:ascii="Courier New" w:hAnsi="Courier New" w:cs="Courier New"/>
-          <w:color w:val="000000"/>
-          <w:sz w:val="20"/>
-          <w:szCs w:val="20"/>
-          <w:shd w:val="clear" w:color="auto" w:fill="FFFFFF"/>
-        </w:rPr>
-        <w:t>var</w:t>
+        <w:t>eg</w:t>
       </w:r>
       <w:proofErr w:type="spellEnd"/>
       <w:r>
-        <w:rPr>
-          <w:rFonts w:ascii="Courier New" w:hAnsi="Courier New" w:cs="Courier New"/>
-          <w:color w:val="000000"/>
-          <w:sz w:val="20"/>
-          <w:szCs w:val="20"/>
-          <w:shd w:val="clear" w:color="auto" w:fill="FFFFFF"/>
-        </w:rPr>
-        <w:t>&gt;_all</w:t>
-      </w:r>
-      <w:r>
-        <w:t xml:space="preserve"> - probability of death (all causes), </w:t>
-      </w:r>
-      <w:r>
-        <w:br/>
-      </w:r>
-      <w:r>
-        <w:rPr>
-          <w:rFonts w:ascii="Courier New" w:hAnsi="Courier New" w:cs="Courier New"/>
-          <w:color w:val="000000"/>
-          <w:sz w:val="20"/>
-          <w:szCs w:val="20"/>
-          <w:shd w:val="clear" w:color="auto" w:fill="FFFFFF"/>
-        </w:rPr>
-        <w:t>&lt;</w:t>
+        <w:t xml:space="preserve">, </w:t>
       </w:r>
       <w:proofErr w:type="spellStart"/>
       <w:r>
@@ -25278,35 +25048,24 @@
           <w:szCs w:val="20"/>
           <w:shd w:val="clear" w:color="auto" w:fill="FFFFFF"/>
         </w:rPr>
-        <w:t>var</w:t>
+        <w:t>data.popmort</w:t>
       </w:r>
       <w:proofErr w:type="spellEnd"/>
       <w:r>
-        <w:rPr>
-          <w:rFonts w:ascii="Courier New" w:hAnsi="Courier New" w:cs="Courier New"/>
-          <w:color w:val="000000"/>
-          <w:sz w:val="20"/>
-          <w:szCs w:val="20"/>
-          <w:shd w:val="clear" w:color="auto" w:fill="FFFFFF"/>
-        </w:rPr>
-        <w:t>&gt;_lambda</w:t>
-      </w:r>
-      <w:r>
-        <w:t xml:space="preserve"> - excess mortality rate, </w:t>
-      </w:r>
-      <w:r>
-        <w:br/>
-      </w:r>
-      <w:r>
-        <w:rPr>
-          <w:rFonts w:ascii="Courier New" w:hAnsi="Courier New" w:cs="Courier New"/>
-          <w:color w:val="000000"/>
-          <w:sz w:val="20"/>
-          <w:szCs w:val="20"/>
-          <w:shd w:val="clear" w:color="auto" w:fill="FFFFFF"/>
-        </w:rPr>
-        <w:t>&lt;</w:t>
-      </w:r>
+        <w:t>)</w:t>
+      </w:r>
+    </w:p>
+    <w:p>
+      <w:pPr>
+        <w:pStyle w:val="Style1"/>
+        <w:rPr>
+          <w:rFonts w:ascii="Courier New" w:hAnsi="Courier New" w:cs="Courier New"/>
+          <w:color w:val="000000"/>
+          <w:sz w:val="20"/>
+          <w:szCs w:val="20"/>
+          <w:shd w:val="clear" w:color="auto" w:fill="FFFFFF"/>
+        </w:rPr>
+      </w:pPr>
       <w:proofErr w:type="spellStart"/>
       <w:r>
         <w:rPr>
@@ -25316,19 +25075,47 @@
           <w:szCs w:val="20"/>
           <w:shd w:val="clear" w:color="auto" w:fill="FFFFFF"/>
         </w:rPr>
-        <w:t>var</w:t>
+        <w:t>popprob</w:t>
       </w:r>
       <w:proofErr w:type="spellEnd"/>
       <w:r>
-        <w:rPr>
-          <w:rFonts w:ascii="Courier New" w:hAnsi="Courier New" w:cs="Courier New"/>
-          <w:color w:val="000000"/>
-          <w:sz w:val="20"/>
-          <w:szCs w:val="20"/>
-          <w:shd w:val="clear" w:color="auto" w:fill="FFFFFF"/>
-        </w:rPr>
-        <w:t>&gt;_</w:t>
-      </w:r>
+        <w:tab/>
+        <w:t xml:space="preserve">the name of the variable on the </w:t>
+      </w:r>
+      <w:r>
+        <w:rPr>
+          <w:rFonts w:ascii="Courier New" w:hAnsi="Courier New" w:cs="Courier New"/>
+          <w:color w:val="000000"/>
+          <w:sz w:val="20"/>
+          <w:szCs w:val="20"/>
+          <w:shd w:val="clear" w:color="auto" w:fill="FFFFFF"/>
+        </w:rPr>
+        <w:t>using</w:t>
+      </w:r>
+      <w:r>
+        <w:t xml:space="preserve"> file that holds the population death probability</w:t>
+      </w:r>
+      <w:r>
+        <w:t xml:space="preserve"> (default: </w:t>
+      </w:r>
+      <w:r>
+        <w:rPr>
+          <w:rFonts w:ascii="Courier New" w:hAnsi="Courier New" w:cs="Courier New"/>
+          <w:color w:val="000000"/>
+          <w:sz w:val="20"/>
+          <w:szCs w:val="20"/>
+          <w:shd w:val="clear" w:color="auto" w:fill="FFFFFF"/>
+        </w:rPr>
+        <w:t>prob</w:t>
+      </w:r>
+      <w:r>
+        <w:t>)</w:t>
+      </w:r>
+    </w:p>
+    <w:p>
+      <w:pPr>
+        <w:pStyle w:val="Style1"/>
+      </w:pPr>
       <w:proofErr w:type="spellStart"/>
       <w:r>
         <w:rPr>
@@ -25338,35 +25125,29 @@
           <w:szCs w:val="20"/>
           <w:shd w:val="clear" w:color="auto" w:fill="FFFFFF"/>
         </w:rPr>
-        <w:t>St_star</w:t>
+        <w:t>d</w:t>
+      </w:r>
+      <w:r>
+        <w:rPr>
+          <w:rFonts w:ascii="Courier New" w:hAnsi="Courier New" w:cs="Courier New"/>
+          <w:color w:val="000000"/>
+          <w:sz w:val="20"/>
+          <w:szCs w:val="20"/>
+          <w:shd w:val="clear" w:color="auto" w:fill="FFFFFF"/>
+        </w:rPr>
+        <w:t>iagage</w:t>
       </w:r>
       <w:proofErr w:type="spellEnd"/>
       <w:r>
-        <w:t xml:space="preserve"> - Expected survival, </w:t>
-      </w:r>
-      <w:r>
-        <w:br/>
-      </w:r>
-      <w:r>
-        <w:rPr>
-          <w:rFonts w:ascii="Courier New" w:hAnsi="Courier New" w:cs="Courier New"/>
-          <w:color w:val="000000"/>
-          <w:sz w:val="20"/>
-          <w:szCs w:val="20"/>
-          <w:shd w:val="clear" w:color="auto" w:fill="FFFFFF"/>
-        </w:rPr>
-        <w:t>&lt;</w:t>
+        <w:tab/>
+        <w:t>the value of age at diagnosis</w:t>
+      </w:r>
+      <w:r>
+        <w:t xml:space="preserve"> (</w:t>
       </w:r>
       <w:proofErr w:type="spellStart"/>
       <w:r>
-        <w:rPr>
-          <w:rFonts w:ascii="Courier New" w:hAnsi="Courier New" w:cs="Courier New"/>
-          <w:color w:val="000000"/>
-          <w:sz w:val="20"/>
-          <w:szCs w:val="20"/>
-          <w:shd w:val="clear" w:color="auto" w:fill="FFFFFF"/>
-        </w:rPr>
-        <w:t>var</w:t>
+        <w:t>defalt</w:t>
       </w:r>
       <w:proofErr w:type="spellEnd"/>
       <w:r>
@@ -25377,8 +25158,19 @@
           <w:szCs w:val="20"/>
           <w:shd w:val="clear" w:color="auto" w:fill="FFFFFF"/>
         </w:rPr>
-        <w:t>&gt;_</w:t>
-      </w:r>
+        <w:t>:  50</w:t>
+      </w:r>
+      <w:r>
+        <w:t>)</w:t>
+      </w:r>
+      <w:r>
+        <w:t>. Note that this must be specified even if age has been modelled as a categorical covariate</w:t>
+      </w:r>
+    </w:p>
+    <w:p>
+      <w:pPr>
+        <w:pStyle w:val="Style1"/>
+      </w:pPr>
       <w:proofErr w:type="spellStart"/>
       <w:r>
         <w:rPr>
@@ -25388,14 +25180,37 @@
           <w:szCs w:val="20"/>
           <w:shd w:val="clear" w:color="auto" w:fill="FFFFFF"/>
         </w:rPr>
-        <w:t>s_all</w:t>
+        <w:t>d</w:t>
+      </w:r>
+      <w:r>
+        <w:rPr>
+          <w:rFonts w:ascii="Courier New" w:hAnsi="Courier New" w:cs="Courier New"/>
+          <w:color w:val="000000"/>
+          <w:sz w:val="20"/>
+          <w:szCs w:val="20"/>
+          <w:shd w:val="clear" w:color="auto" w:fill="FFFFFF"/>
+        </w:rPr>
+        <w:t>iagyear</w:t>
       </w:r>
       <w:proofErr w:type="spellEnd"/>
       <w:r>
-        <w:t xml:space="preserve"> - overall survival</w:t>
-      </w:r>
-      <w:r>
-        <w:t>.</w:t>
+        <w:t xml:space="preserve">          the value of year at diagnosis </w:t>
+      </w:r>
+      <w:r>
+        <w:t xml:space="preserve">(default: </w:t>
+      </w:r>
+      <w:r>
+        <w:rPr>
+          <w:rFonts w:ascii="Courier New" w:hAnsi="Courier New" w:cs="Courier New"/>
+          <w:color w:val="000000"/>
+          <w:sz w:val="20"/>
+          <w:szCs w:val="20"/>
+          <w:shd w:val="clear" w:color="auto" w:fill="FFFFFF"/>
+        </w:rPr>
+        <w:t>2000</w:t>
+      </w:r>
+      <w:r>
+        <w:t>)</w:t>
       </w:r>
     </w:p>
     <w:p>
@@ -25410,49 +25225,49 @@
           <w:szCs w:val="20"/>
           <w:shd w:val="clear" w:color="auto" w:fill="FFFFFF"/>
         </w:rPr>
-        <w:t xml:space="preserve">at </w:t>
-      </w:r>
-      <w:r>
-        <w:t xml:space="preserve">                </w:t>
-      </w:r>
-      <w:r>
-        <w:tab/>
-        <w:t>specifies covariate pattern for prediction, in the form of &lt;variable&gt;:&lt;value&gt; pairs</w:t>
-      </w:r>
-      <w:r>
-        <w:t>. All covariates in the model mu</w:t>
-      </w:r>
-      <w:r>
-        <w:t xml:space="preserve">st be specified (zero option is not implemented). For example </w:t>
-      </w:r>
-      <w:r>
-        <w:rPr>
-          <w:rFonts w:ascii="Courier New" w:hAnsi="Courier New" w:cs="Courier New"/>
-          <w:color w:val="000000"/>
-          <w:sz w:val="20"/>
-          <w:szCs w:val="20"/>
-          <w:shd w:val="clear" w:color="auto" w:fill="FFFFFF"/>
-        </w:rPr>
-        <w:t>at = age:60 sex:1</w:t>
-      </w:r>
-      <w:r>
-        <w:rPr>
-          <w:rFonts w:ascii="Courier New" w:hAnsi="Courier New" w:cs="Courier New"/>
-          <w:color w:val="000000"/>
-          <w:sz w:val="20"/>
-          <w:szCs w:val="20"/>
-          <w:shd w:val="clear" w:color="auto" w:fill="FFFFFF"/>
-        </w:rPr>
-        <w:t xml:space="preserve"> </w:t>
-      </w:r>
-      <w:r>
-        <w:t>requests estimation for a female (if sex is coded 0 for males, 1 for females</w:t>
-      </w:r>
-      <w:r>
-        <w:t>)</w:t>
-      </w:r>
-      <w:r>
-        <w:t xml:space="preserve"> diagnosed at age 60.  </w:t>
+        <w:t>s</w:t>
+      </w:r>
+      <w:r>
+        <w:rPr>
+          <w:rFonts w:ascii="Courier New" w:hAnsi="Courier New" w:cs="Courier New"/>
+          <w:color w:val="000000"/>
+          <w:sz w:val="20"/>
+          <w:szCs w:val="20"/>
+          <w:shd w:val="clear" w:color="auto" w:fill="FFFFFF"/>
+        </w:rPr>
+        <w:t xml:space="preserve">ex   </w:t>
+      </w:r>
+      <w:r>
+        <w:t xml:space="preserve">               the value for sex to be matched in </w:t>
+      </w:r>
+      <w:r>
+        <w:rPr>
+          <w:rFonts w:ascii="Courier New" w:hAnsi="Courier New" w:cs="Courier New"/>
+          <w:color w:val="000000"/>
+          <w:sz w:val="20"/>
+          <w:szCs w:val="20"/>
+          <w:shd w:val="clear" w:color="auto" w:fill="FFFFFF"/>
+        </w:rPr>
+        <w:t>using</w:t>
+      </w:r>
+      <w:r>
+        <w:t xml:space="preserve"> fie</w:t>
+      </w:r>
+      <w:r>
+        <w:t xml:space="preserve">.  The type of the value (character or numeric) must match that of the sex variable in the </w:t>
+      </w:r>
+      <w:r>
+        <w:rPr>
+          <w:rFonts w:ascii="Courier New" w:hAnsi="Courier New" w:cs="Courier New"/>
+          <w:color w:val="000000"/>
+          <w:sz w:val="20"/>
+          <w:szCs w:val="20"/>
+          <w:shd w:val="clear" w:color="auto" w:fill="FFFFFF"/>
+        </w:rPr>
+        <w:t>using</w:t>
+      </w:r>
+      <w:r>
+        <w:t xml:space="preserve"> file</w:t>
       </w:r>
     </w:p>
     <w:p>
@@ -25467,345 +25282,7 @@
           <w:szCs w:val="20"/>
           <w:shd w:val="clear" w:color="auto" w:fill="FFFFFF"/>
         </w:rPr>
-        <w:t xml:space="preserve">mergeby </w:t>
-      </w:r>
-      <w:r>
-        <w:t xml:space="preserve">       </w:t>
-      </w:r>
-      <w:r>
-        <w:tab/>
-        <w:t xml:space="preserve">specifies the variables to merge with the population mortality file.  </w:t>
-      </w:r>
-      <w:r>
-        <w:t xml:space="preserve">The default value is </w:t>
-      </w:r>
-      <w:r>
-        <w:rPr>
-          <w:rFonts w:ascii="Courier New" w:hAnsi="Courier New" w:cs="Courier New"/>
-          <w:color w:val="000000"/>
-          <w:sz w:val="20"/>
-          <w:szCs w:val="20"/>
-          <w:shd w:val="clear" w:color="auto" w:fill="FFFFFF"/>
-        </w:rPr>
-        <w:t>_age sex _year</w:t>
-      </w:r>
-    </w:p>
-    <w:p>
-      <w:pPr>
-        <w:pStyle w:val="Style1"/>
-      </w:pPr>
-      <w:r>
-        <w:rPr>
-          <w:rFonts w:ascii="Courier New" w:hAnsi="Courier New" w:cs="Courier New"/>
-          <w:color w:val="000000"/>
-          <w:sz w:val="20"/>
-          <w:szCs w:val="20"/>
-          <w:shd w:val="clear" w:color="auto" w:fill="FFFFFF"/>
-        </w:rPr>
-        <w:t>using</w:t>
-      </w:r>
-      <w:r>
-        <w:rPr>
-          <w:rFonts w:ascii="Courier New" w:hAnsi="Courier New" w:cs="Courier New"/>
-          <w:color w:val="000000"/>
-          <w:sz w:val="20"/>
-          <w:szCs w:val="20"/>
-          <w:shd w:val="clear" w:color="auto" w:fill="FFFFFF"/>
-        </w:rPr>
-        <w:tab/>
-      </w:r>
-      <w:r>
-        <w:t>the name of the population mortality file</w:t>
-      </w:r>
-      <w:r>
-        <w:t xml:space="preserve"> (default:  </w:t>
-      </w:r>
-      <w:r>
-        <w:rPr>
-          <w:rFonts w:ascii="Courier New" w:hAnsi="Courier New" w:cs="Courier New"/>
-          <w:color w:val="000000"/>
-          <w:sz w:val="20"/>
-          <w:szCs w:val="20"/>
-          <w:shd w:val="clear" w:color="auto" w:fill="FFFFFF"/>
-        </w:rPr>
-        <w:t>popmort</w:t>
-      </w:r>
-      <w:r>
-        <w:t>)</w:t>
-      </w:r>
-      <w:r>
-        <w:t xml:space="preserve">.  May be a two-level </w:t>
-      </w:r>
-      <w:r>
-        <w:t>SAS</w:t>
-      </w:r>
-      <w:r>
-        <w:t xml:space="preserve"> name that includes a library name (</w:t>
-      </w:r>
-      <w:proofErr w:type="spellStart"/>
-      <w:r>
-        <w:t>eg</w:t>
-      </w:r>
-      <w:proofErr w:type="spellEnd"/>
-      <w:r>
-        <w:t xml:space="preserve">, </w:t>
-      </w:r>
-      <w:proofErr w:type="spellStart"/>
-      <w:r>
-        <w:rPr>
-          <w:rFonts w:ascii="Courier New" w:hAnsi="Courier New" w:cs="Courier New"/>
-          <w:color w:val="000000"/>
-          <w:sz w:val="20"/>
-          <w:szCs w:val="20"/>
-          <w:shd w:val="clear" w:color="auto" w:fill="FFFFFF"/>
-        </w:rPr>
-        <w:t>data.popmort</w:t>
-      </w:r>
-      <w:proofErr w:type="spellEnd"/>
-      <w:r>
-        <w:t>)</w:t>
-      </w:r>
-    </w:p>
-    <w:p>
-      <w:pPr>
-        <w:pStyle w:val="Style1"/>
-        <w:rPr>
-          <w:rFonts w:ascii="Courier New" w:hAnsi="Courier New" w:cs="Courier New"/>
-          <w:color w:val="000000"/>
-          <w:sz w:val="20"/>
-          <w:szCs w:val="20"/>
-          <w:shd w:val="clear" w:color="auto" w:fill="FFFFFF"/>
-        </w:rPr>
-      </w:pPr>
-      <w:proofErr w:type="spellStart"/>
-      <w:r>
-        <w:rPr>
-          <w:rFonts w:ascii="Courier New" w:hAnsi="Courier New" w:cs="Courier New"/>
-          <w:color w:val="000000"/>
-          <w:sz w:val="20"/>
-          <w:szCs w:val="20"/>
-          <w:shd w:val="clear" w:color="auto" w:fill="FFFFFF"/>
-        </w:rPr>
-        <w:t>popprob</w:t>
-      </w:r>
-      <w:proofErr w:type="spellEnd"/>
-      <w:r>
-        <w:tab/>
-        <w:t xml:space="preserve">the name of the variable on the </w:t>
-      </w:r>
-      <w:r>
-        <w:rPr>
-          <w:rFonts w:ascii="Courier New" w:hAnsi="Courier New" w:cs="Courier New"/>
-          <w:color w:val="000000"/>
-          <w:sz w:val="20"/>
-          <w:szCs w:val="20"/>
-          <w:shd w:val="clear" w:color="auto" w:fill="FFFFFF"/>
-        </w:rPr>
-        <w:t>using</w:t>
-      </w:r>
-      <w:r>
-        <w:t xml:space="preserve"> file that holds the population death probability</w:t>
-      </w:r>
-      <w:r>
-        <w:t xml:space="preserve"> (default: </w:t>
-      </w:r>
-      <w:r>
-        <w:rPr>
-          <w:rFonts w:ascii="Courier New" w:hAnsi="Courier New" w:cs="Courier New"/>
-          <w:color w:val="000000"/>
-          <w:sz w:val="20"/>
-          <w:szCs w:val="20"/>
-          <w:shd w:val="clear" w:color="auto" w:fill="FFFFFF"/>
-        </w:rPr>
-        <w:t>prob</w:t>
-      </w:r>
-      <w:r>
-        <w:t>)</w:t>
-      </w:r>
-    </w:p>
-    <w:p>
-      <w:pPr>
-        <w:pStyle w:val="Style1"/>
-      </w:pPr>
-      <w:proofErr w:type="spellStart"/>
-      <w:r>
-        <w:rPr>
-          <w:rFonts w:ascii="Courier New" w:hAnsi="Courier New" w:cs="Courier New"/>
-          <w:color w:val="000000"/>
-          <w:sz w:val="20"/>
-          <w:szCs w:val="20"/>
-          <w:shd w:val="clear" w:color="auto" w:fill="FFFFFF"/>
-        </w:rPr>
-        <w:t>d</w:t>
-      </w:r>
-      <w:r>
-        <w:rPr>
-          <w:rFonts w:ascii="Courier New" w:hAnsi="Courier New" w:cs="Courier New"/>
-          <w:color w:val="000000"/>
-          <w:sz w:val="20"/>
-          <w:szCs w:val="20"/>
-          <w:shd w:val="clear" w:color="auto" w:fill="FFFFFF"/>
-        </w:rPr>
-        <w:t>iagage</w:t>
-      </w:r>
-      <w:proofErr w:type="spellEnd"/>
-      <w:r>
-        <w:tab/>
-        <w:t>the value of age at diagnosis</w:t>
-      </w:r>
-      <w:r>
-        <w:t xml:space="preserve"> (</w:t>
-      </w:r>
-      <w:proofErr w:type="spellStart"/>
-      <w:r>
-        <w:t>defalt</w:t>
-      </w:r>
-      <w:proofErr w:type="spellEnd"/>
-      <w:r>
-        <w:rPr>
-          <w:rFonts w:ascii="Courier New" w:hAnsi="Courier New" w:cs="Courier New"/>
-          <w:color w:val="000000"/>
-          <w:sz w:val="20"/>
-          <w:szCs w:val="20"/>
-          <w:shd w:val="clear" w:color="auto" w:fill="FFFFFF"/>
-        </w:rPr>
-        <w:t>:  50</w:t>
-      </w:r>
-      <w:r>
-        <w:t>)</w:t>
-      </w:r>
-      <w:r>
-        <w:t>. Note that this must be specified even if age has been modelled as a categorical covariate</w:t>
-      </w:r>
-    </w:p>
-    <w:p>
-      <w:pPr>
-        <w:pStyle w:val="Style1"/>
-      </w:pPr>
-      <w:proofErr w:type="spellStart"/>
-      <w:r>
-        <w:rPr>
-          <w:rFonts w:ascii="Courier New" w:hAnsi="Courier New" w:cs="Courier New"/>
-          <w:color w:val="000000"/>
-          <w:sz w:val="20"/>
-          <w:szCs w:val="20"/>
-          <w:shd w:val="clear" w:color="auto" w:fill="FFFFFF"/>
-        </w:rPr>
-        <w:t>d</w:t>
-      </w:r>
-      <w:r>
-        <w:rPr>
-          <w:rFonts w:ascii="Courier New" w:hAnsi="Courier New" w:cs="Courier New"/>
-          <w:color w:val="000000"/>
-          <w:sz w:val="20"/>
-          <w:szCs w:val="20"/>
-          <w:shd w:val="clear" w:color="auto" w:fill="FFFFFF"/>
-        </w:rPr>
-        <w:t>iagyear</w:t>
-      </w:r>
-      <w:proofErr w:type="spellEnd"/>
-      <w:r>
-        <w:t xml:space="preserve">          the value of year at diagnosis </w:t>
-      </w:r>
-      <w:r>
-        <w:t xml:space="preserve">(default: </w:t>
-      </w:r>
-      <w:r>
-        <w:rPr>
-          <w:rFonts w:ascii="Courier New" w:hAnsi="Courier New" w:cs="Courier New"/>
-          <w:color w:val="000000"/>
-          <w:sz w:val="20"/>
-          <w:szCs w:val="20"/>
-          <w:shd w:val="clear" w:color="auto" w:fill="FFFFFF"/>
-        </w:rPr>
-        <w:t>2000</w:t>
-      </w:r>
-      <w:r>
-        <w:t>)</w:t>
-      </w:r>
-    </w:p>
-    <w:p>
-      <w:pPr>
-        <w:pStyle w:val="Style1"/>
-      </w:pPr>
-      <w:r>
-        <w:rPr>
-          <w:rFonts w:ascii="Courier New" w:hAnsi="Courier New" w:cs="Courier New"/>
-          <w:color w:val="000000"/>
-          <w:sz w:val="20"/>
-          <w:szCs w:val="20"/>
-          <w:shd w:val="clear" w:color="auto" w:fill="FFFFFF"/>
-        </w:rPr>
-        <w:t>s</w:t>
-      </w:r>
-      <w:r>
-        <w:rPr>
-          <w:rFonts w:ascii="Courier New" w:hAnsi="Courier New" w:cs="Courier New"/>
-          <w:color w:val="000000"/>
-          <w:sz w:val="20"/>
-          <w:szCs w:val="20"/>
-          <w:shd w:val="clear" w:color="auto" w:fill="FFFFFF"/>
-        </w:rPr>
-        <w:t xml:space="preserve">ex   </w:t>
-      </w:r>
-      <w:r>
-        <w:t xml:space="preserve">               the value for sex to be matched in </w:t>
-      </w:r>
-      <w:r>
-        <w:rPr>
-          <w:rFonts w:ascii="Courier New" w:hAnsi="Courier New" w:cs="Courier New"/>
-          <w:color w:val="000000"/>
-          <w:sz w:val="20"/>
-          <w:szCs w:val="20"/>
-          <w:shd w:val="clear" w:color="auto" w:fill="FFFFFF"/>
-        </w:rPr>
-        <w:t>using</w:t>
-      </w:r>
-      <w:r>
-        <w:t xml:space="preserve"> fie</w:t>
-      </w:r>
-      <w:r>
-        <w:t xml:space="preserve">.  The type of the value (character or numeric) must match that of the sex variable in the </w:t>
-      </w:r>
-      <w:r>
-        <w:rPr>
-          <w:rFonts w:ascii="Courier New" w:hAnsi="Courier New" w:cs="Courier New"/>
-          <w:color w:val="000000"/>
-          <w:sz w:val="20"/>
-          <w:szCs w:val="20"/>
-          <w:shd w:val="clear" w:color="auto" w:fill="FFFFFF"/>
-        </w:rPr>
-        <w:t>using</w:t>
-      </w:r>
-      <w:r>
-        <w:t xml:space="preserve"> file</w:t>
-      </w:r>
-    </w:p>
-    <w:p>
-      <w:pPr>
-        <w:pStyle w:val="Style1"/>
-      </w:pPr>
-      <w:proofErr w:type="spellStart"/>
-      <w:r>
-        <w:rPr>
-          <w:rFonts w:ascii="Courier New" w:hAnsi="Courier New" w:cs="Courier New"/>
-          <w:color w:val="000000"/>
-          <w:sz w:val="20"/>
-          <w:szCs w:val="20"/>
-          <w:shd w:val="clear" w:color="auto" w:fill="FFFFFF"/>
-        </w:rPr>
-        <w:t>maxage</w:t>
-      </w:r>
-      <w:proofErr w:type="spellEnd"/>
-      <w:r>
-        <w:rPr>
-          <w:rFonts w:ascii="Courier New" w:hAnsi="Courier New" w:cs="Courier New"/>
-          <w:color w:val="000000"/>
-          <w:sz w:val="20"/>
-          <w:szCs w:val="20"/>
-          <w:shd w:val="clear" w:color="auto" w:fill="FFFFFF"/>
-        </w:rPr>
-        <w:t xml:space="preserve"> </w:t>
+        <w:t xml:space="preserve">maxage </w:t>
       </w:r>
       <w:r>
         <w:t xml:space="preserve">           </w:t>
@@ -26950,7 +26427,7 @@
       <w:pPr>
         <w:pStyle w:val="Heading2"/>
       </w:pPr>
-      <w:bookmarkStart w:id="10" w:name="_Toc90492392"/>
+      <w:bookmarkStart w:id="9" w:name="_Toc90492392"/>
       <w:r>
         <w:rPr>
           <w:b/>
@@ -26967,7 +26444,7 @@
       <w:r>
         <w:t xml:space="preserve"> (after fitting with %stpm2)</w:t>
       </w:r>
-      <w:bookmarkEnd w:id="10"/>
+      <w:bookmarkEnd w:id="9"/>
     </w:p>
     <w:p>
       <w:pPr>
@@ -28380,7 +27857,7 @@
       <w:pPr>
         <w:pStyle w:val="Heading2"/>
       </w:pPr>
-      <w:bookmarkStart w:id="11" w:name="_Toc90492393"/>
+      <w:bookmarkStart w:id="10" w:name="_Toc90492393"/>
       <w:r>
         <w:lastRenderedPageBreak/>
         <w:t>%mrate</w:t>
@@ -28394,7 +27871,7 @@
       <w:r>
         <w:t>compute mortality rate in cancer cohort</w:t>
       </w:r>
-      <w:bookmarkEnd w:id="11"/>
+      <w:bookmarkEnd w:id="10"/>
     </w:p>
     <w:p/>
     <w:p>
@@ -28432,20 +27909,8 @@
           <w:szCs w:val="20"/>
           <w:shd w:val="clear" w:color="auto" w:fill="FFFFFF"/>
         </w:rPr>
-        <w:t>%</w:t>
-      </w:r>
-      <w:proofErr w:type="spellStart"/>
-      <w:r>
-        <w:rPr>
-          <w:rFonts w:ascii="Courier New" w:hAnsi="Courier New" w:cs="Courier New"/>
-          <w:color w:val="000000"/>
-          <w:sz w:val="20"/>
-          <w:szCs w:val="20"/>
-          <w:shd w:val="clear" w:color="auto" w:fill="FFFFFF"/>
-        </w:rPr>
-        <w:t>mrate</w:t>
-      </w:r>
-      <w:proofErr w:type="spellEnd"/>
+        <w:t>%mrate</w:t>
+      </w:r>
       <w:r>
         <w:rPr>
           <w:rFonts w:ascii="Courier New" w:hAnsi="Courier New" w:cs="Courier New"/>
@@ -29289,7 +28754,7 @@
           <w:rFonts w:eastAsia="Times New Roman"/>
         </w:rPr>
       </w:pPr>
-      <w:bookmarkStart w:id="12" w:name="_Toc90492394"/>
+      <w:bookmarkStart w:id="11" w:name="_Toc90492394"/>
       <w:r>
         <w:rPr>
           <w:rFonts w:eastAsia="Times New Roman"/>
@@ -29314,7 +28779,7 @@
         </w:rPr>
         <w:t>create a temporary time variable</w:t>
       </w:r>
-      <w:bookmarkEnd w:id="12"/>
+      <w:bookmarkEnd w:id="11"/>
     </w:p>
     <w:p>
       <w:pPr>
@@ -29735,7 +29200,7 @@
           <w:shd w:val="clear" w:color="auto" w:fill="FFFFFF"/>
         </w:rPr>
       </w:pPr>
-      <w:bookmarkStart w:id="13" w:name="_Toc90492395"/>
+      <w:bookmarkStart w:id="12" w:name="_Toc90492395"/>
       <w:r>
         <w:rPr>
           <w:shd w:val="clear" w:color="auto" w:fill="FFFFFF"/>
@@ -29750,7 +29215,7 @@
         <w:tab/>
         <w:t>impute missing dates from quality flags</w:t>
       </w:r>
-      <w:bookmarkEnd w:id="13"/>
+      <w:bookmarkEnd w:id="12"/>
     </w:p>
     <w:p/>
     <w:p>
@@ -30556,29 +30021,7 @@
           <w:szCs w:val="20"/>
           <w:shd w:val="clear" w:color="auto" w:fill="FFFFFF"/>
         </w:rPr>
-        <w:t>(</w:t>
-      </w:r>
-      <w:proofErr w:type="spellStart"/>
-      <w:r>
-        <w:rPr>
-          <w:rFonts w:ascii="Courier New" w:hAnsi="Courier New" w:cs="Courier New"/>
-          <w:color w:val="000000"/>
-          <w:sz w:val="20"/>
-          <w:szCs w:val="20"/>
-          <w:shd w:val="clear" w:color="auto" w:fill="FFFFFF"/>
-        </w:rPr>
-        <w:t>diag</w:t>
-      </w:r>
-      <w:proofErr w:type="spellEnd"/>
-      <w:r>
-        <w:rPr>
-          <w:rFonts w:ascii="Courier New" w:hAnsi="Courier New" w:cs="Courier New"/>
-          <w:color w:val="000000"/>
-          <w:sz w:val="20"/>
-          <w:szCs w:val="20"/>
-          <w:shd w:val="clear" w:color="auto" w:fill="FFFFFF"/>
-        </w:rPr>
-        <w:t xml:space="preserve">, </w:t>
+        <w:t xml:space="preserve">(diag, </w:t>
       </w:r>
       <w:proofErr w:type="spellStart"/>
       <w:r>
@@ -31014,7 +30457,7 @@
       <w:pPr>
         <w:pStyle w:val="Heading2"/>
       </w:pPr>
-      <w:bookmarkStart w:id="14" w:name="_Toc90492396"/>
+      <w:bookmarkStart w:id="13" w:name="_Toc90492396"/>
       <w:r>
         <w:lastRenderedPageBreak/>
         <w:t>%lexis</w:t>
@@ -31028,7 +30471,7 @@
       <w:r>
         <w:t>split survival time based on supplied intervals</w:t>
       </w:r>
-      <w:bookmarkEnd w:id="14"/>
+      <w:bookmarkEnd w:id="13"/>
     </w:p>
     <w:p>
       <w:r>
@@ -31659,15 +31102,7 @@
         <w:t xml:space="preserve"> </w:t>
       </w:r>
       <w:r>
-        <w:t xml:space="preserve">as: or, and, </w:t>
-      </w:r>
-      <w:proofErr w:type="spellStart"/>
-      <w:r>
-        <w:t>eq</w:t>
-      </w:r>
-      <w:proofErr w:type="spellEnd"/>
-      <w:r>
-        <w:t xml:space="preserve">, ne, le, </w:t>
+        <w:t xml:space="preserve">as: or, and, eq, ne, le, </w:t>
       </w:r>
       <w:proofErr w:type="spellStart"/>
       <w:r>
@@ -33471,7 +32906,7 @@
       <w:pPr>
         <w:pStyle w:val="Heading2"/>
       </w:pPr>
-      <w:bookmarkStart w:id="15" w:name="_Toc90492397"/>
+      <w:bookmarkStart w:id="14" w:name="_Toc90492397"/>
       <w:r>
         <w:lastRenderedPageBreak/>
         <w:t>%smooth</w:t>
@@ -33485,7 +32920,7 @@
       <w:r>
         <w:t>data</w:t>
       </w:r>
-      <w:bookmarkEnd w:id="15"/>
+      <w:bookmarkEnd w:id="14"/>
     </w:p>
     <w:p>
       <w:pPr>
@@ -34318,7 +33753,7 @@
           <w:shd w:val="clear" w:color="auto" w:fill="FFFFFF"/>
         </w:rPr>
       </w:pPr>
-      <w:bookmarkStart w:id="16" w:name="_Toc90492398"/>
+      <w:bookmarkStart w:id="15" w:name="_Toc90492398"/>
       <w:r>
         <w:rPr>
           <w:shd w:val="clear" w:color="auto" w:fill="FFFFFF"/>
@@ -34368,7 +33803,7 @@
         </w:rPr>
         <w:t xml:space="preserve"> data</w:t>
       </w:r>
-      <w:bookmarkEnd w:id="16"/>
+      <w:bookmarkEnd w:id="15"/>
     </w:p>
     <w:p>
       <w:pPr>
@@ -34952,7 +34387,7 @@
 </file>
 
 <file path=word/endnotes.xml><?xml version="1.0" encoding="utf-8"?>
-<w:endnotes xmlns:wpc="http://schemas.microsoft.com/office/word/2010/wordprocessingCanvas" xmlns:cx="http://schemas.microsoft.com/office/drawing/2014/chartex" xmlns:cx1="http://schemas.microsoft.com/office/drawing/2015/9/8/chartex" xmlns:cx2="http://schemas.microsoft.com/office/drawing/2015/10/21/chartex" xmlns:cx3="http://schemas.microsoft.com/office/drawing/2016/5/9/chartex" xmlns:cx4="http://schemas.microsoft.com/office/drawing/2016/5/10/chartex" xmlns:cx5="http://schemas.microsoft.com/office/drawing/2016/5/11/chartex" xmlns:cx6="http://schemas.microsoft.com/office/drawing/2016/5/12/chartex" xmlns:cx7="http://schemas.microsoft.com/office/drawing/2016/5/13/chartex" xmlns:cx8="http://schemas.microsoft.com/office/drawing/2016/5/14/chartex" xmlns:mc="http://schemas.openxmlformats.org/markup-compatibility/2006" xmlns:aink="http://schemas.microsoft.com/office/drawing/2016/ink" xmlns:am3d="http://schemas.microsoft.com/office/drawing/2017/model3d" xmlns:o="urn:schemas-microsoft-com:office:office" xmlns:r="http://schemas.openxmlformats.org/officeDocument/2006/relationships" xmlns:m="http://schemas.openxmlformats.org/officeDocument/2006/math" xmlns:v="urn:schemas-microsoft-com:vml" xmlns:wp14="http://schemas.microsoft.com/office/word/2010/wordprocessingDrawing" xmlns:wp="http://schemas.openxmlformats.org/drawingml/2006/wordprocessingDrawing" xmlns:w10="urn:schemas-microsoft-com:office:word" xmlns:w="http://schemas.openxmlformats.org/wordprocessingml/2006/main" xmlns:w14="http://schemas.microsoft.com/office/word/2010/wordml" xmlns:w15="http://schemas.microsoft.com/office/word/2012/wordml" xmlns:w16cid="http://schemas.microsoft.com/office/word/2016/wordml/cid" xmlns:w16se="http://schemas.microsoft.com/office/word/2015/wordml/symex" xmlns:wpg="http://schemas.microsoft.com/office/word/2010/wordprocessingGroup" xmlns:wpi="http://schemas.microsoft.com/office/word/2010/wordprocessingInk" xmlns:wne="http://schemas.microsoft.com/office/word/2006/wordml" xmlns:wps="http://schemas.microsoft.com/office/word/2010/wordprocessingShape" mc:Ignorable="w14 w15 w16se w16cid wp14">
+<w:endnotes xmlns:wpc="http://schemas.microsoft.com/office/word/2010/wordprocessingCanvas" xmlns:cx="http://schemas.microsoft.com/office/drawing/2014/chartex" xmlns:cx1="http://schemas.microsoft.com/office/drawing/2015/9/8/chartex" xmlns:cx2="http://schemas.microsoft.com/office/drawing/2015/10/21/chartex" xmlns:cx3="http://schemas.microsoft.com/office/drawing/2016/5/9/chartex" xmlns:cx4="http://schemas.microsoft.com/office/drawing/2016/5/10/chartex" xmlns:cx5="http://schemas.microsoft.com/office/drawing/2016/5/11/chartex" xmlns:cx6="http://schemas.microsoft.com/office/drawing/2016/5/12/chartex" xmlns:cx7="http://schemas.microsoft.com/office/drawing/2016/5/13/chartex" xmlns:cx8="http://schemas.microsoft.com/office/drawing/2016/5/14/chartex" xmlns:mc="http://schemas.openxmlformats.org/markup-compatibility/2006" xmlns:aink="http://schemas.microsoft.com/office/drawing/2016/ink" xmlns:am3d="http://schemas.microsoft.com/office/drawing/2017/model3d" xmlns:o="urn:schemas-microsoft-com:office:office" xmlns:oel="http://schemas.microsoft.com/office/2019/extlst" xmlns:r="http://schemas.openxmlformats.org/officeDocument/2006/relationships" xmlns:m="http://schemas.openxmlformats.org/officeDocument/2006/math" xmlns:v="urn:schemas-microsoft-com:vml" xmlns:wp14="http://schemas.microsoft.com/office/word/2010/wordprocessingDrawing" xmlns:wp="http://schemas.openxmlformats.org/drawingml/2006/wordprocessingDrawing" xmlns:w10="urn:schemas-microsoft-com:office:word" xmlns:w="http://schemas.openxmlformats.org/wordprocessingml/2006/main" xmlns:w14="http://schemas.microsoft.com/office/word/2010/wordml" xmlns:w15="http://schemas.microsoft.com/office/word/2012/wordml" xmlns:w16cex="http://schemas.microsoft.com/office/word/2018/wordml/cex" xmlns:w16cid="http://schemas.microsoft.com/office/word/2016/wordml/cid" xmlns:w16="http://schemas.microsoft.com/office/word/2018/wordml" xmlns:w16sdtdh="http://schemas.microsoft.com/office/word/2020/wordml/sdtdatahash" xmlns:w16se="http://schemas.microsoft.com/office/word/2015/wordml/symex" xmlns:wpg="http://schemas.microsoft.com/office/word/2010/wordprocessingGroup" xmlns:wpi="http://schemas.microsoft.com/office/word/2010/wordprocessingInk" xmlns:wne="http://schemas.microsoft.com/office/word/2006/wordml" xmlns:wps="http://schemas.microsoft.com/office/word/2010/wordprocessingShape" mc:Ignorable="w14 w15 w16se w16cid w16 w16cex w16sdtdh wp14">
   <w:endnote w:type="separator" w:id="-1">
     <w:p>
       <w:pPr>
@@ -34977,7 +34412,7 @@
 </file>
 
 <file path=word/footer1.xml><?xml version="1.0" encoding="utf-8"?>
-<w:ftr xmlns:wpc="http://schemas.microsoft.com/office/word/2010/wordprocessingCanvas" xmlns:cx="http://schemas.microsoft.com/office/drawing/2014/chartex" xmlns:cx1="http://schemas.microsoft.com/office/drawing/2015/9/8/chartex" xmlns:cx2="http://schemas.microsoft.com/office/drawing/2015/10/21/chartex" xmlns:cx3="http://schemas.microsoft.com/office/drawing/2016/5/9/chartex" xmlns:cx4="http://schemas.microsoft.com/office/drawing/2016/5/10/chartex" xmlns:cx5="http://schemas.microsoft.com/office/drawing/2016/5/11/chartex" xmlns:cx6="http://schemas.microsoft.com/office/drawing/2016/5/12/chartex" xmlns:cx7="http://schemas.microsoft.com/office/drawing/2016/5/13/chartex" xmlns:cx8="http://schemas.microsoft.com/office/drawing/2016/5/14/chartex" xmlns:mc="http://schemas.openxmlformats.org/markup-compatibility/2006" xmlns:aink="http://schemas.microsoft.com/office/drawing/2016/ink" xmlns:am3d="http://schemas.microsoft.com/office/drawing/2017/model3d" xmlns:o="urn:schemas-microsoft-com:office:office" xmlns:r="http://schemas.openxmlformats.org/officeDocument/2006/relationships" xmlns:m="http://schemas.openxmlformats.org/officeDocument/2006/math" xmlns:v="urn:schemas-microsoft-com:vml" xmlns:wp14="http://schemas.microsoft.com/office/word/2010/wordprocessingDrawing" xmlns:wp="http://schemas.openxmlformats.org/drawingml/2006/wordprocessingDrawing" xmlns:w10="urn:schemas-microsoft-com:office:word" xmlns:w="http://schemas.openxmlformats.org/wordprocessingml/2006/main" xmlns:w14="http://schemas.microsoft.com/office/word/2010/wordml" xmlns:w15="http://schemas.microsoft.com/office/word/2012/wordml" xmlns:w16cid="http://schemas.microsoft.com/office/word/2016/wordml/cid" xmlns:w16se="http://schemas.microsoft.com/office/word/2015/wordml/symex" xmlns:wpg="http://schemas.microsoft.com/office/word/2010/wordprocessingGroup" xmlns:wpi="http://schemas.microsoft.com/office/word/2010/wordprocessingInk" xmlns:wne="http://schemas.microsoft.com/office/word/2006/wordml" xmlns:wps="http://schemas.microsoft.com/office/word/2010/wordprocessingShape" mc:Ignorable="w14 w15 w16se w16cid wp14">
+<w:ftr xmlns:wpc="http://schemas.microsoft.com/office/word/2010/wordprocessingCanvas" xmlns:cx="http://schemas.microsoft.com/office/drawing/2014/chartex" xmlns:cx1="http://schemas.microsoft.com/office/drawing/2015/9/8/chartex" xmlns:cx2="http://schemas.microsoft.com/office/drawing/2015/10/21/chartex" xmlns:cx3="http://schemas.microsoft.com/office/drawing/2016/5/9/chartex" xmlns:cx4="http://schemas.microsoft.com/office/drawing/2016/5/10/chartex" xmlns:cx5="http://schemas.microsoft.com/office/drawing/2016/5/11/chartex" xmlns:cx6="http://schemas.microsoft.com/office/drawing/2016/5/12/chartex" xmlns:cx7="http://schemas.microsoft.com/office/drawing/2016/5/13/chartex" xmlns:cx8="http://schemas.microsoft.com/office/drawing/2016/5/14/chartex" xmlns:mc="http://schemas.openxmlformats.org/markup-compatibility/2006" xmlns:aink="http://schemas.microsoft.com/office/drawing/2016/ink" xmlns:am3d="http://schemas.microsoft.com/office/drawing/2017/model3d" xmlns:o="urn:schemas-microsoft-com:office:office" xmlns:oel="http://schemas.microsoft.com/office/2019/extlst" xmlns:r="http://schemas.openxmlformats.org/officeDocument/2006/relationships" xmlns:m="http://schemas.openxmlformats.org/officeDocument/2006/math" xmlns:v="urn:schemas-microsoft-com:vml" xmlns:wp14="http://schemas.microsoft.com/office/word/2010/wordprocessingDrawing" xmlns:wp="http://schemas.openxmlformats.org/drawingml/2006/wordprocessingDrawing" xmlns:w10="urn:schemas-microsoft-com:office:word" xmlns:w="http://schemas.openxmlformats.org/wordprocessingml/2006/main" xmlns:w14="http://schemas.microsoft.com/office/word/2010/wordml" xmlns:w15="http://schemas.microsoft.com/office/word/2012/wordml" xmlns:w16cex="http://schemas.microsoft.com/office/word/2018/wordml/cex" xmlns:w16cid="http://schemas.microsoft.com/office/word/2016/wordml/cid" xmlns:w16="http://schemas.microsoft.com/office/word/2018/wordml" xmlns:w16sdtdh="http://schemas.microsoft.com/office/word/2020/wordml/sdtdatahash" xmlns:w16se="http://schemas.microsoft.com/office/word/2015/wordml/symex" xmlns:wpg="http://schemas.microsoft.com/office/word/2010/wordprocessingGroup" xmlns:wpi="http://schemas.microsoft.com/office/word/2010/wordprocessingInk" xmlns:wne="http://schemas.microsoft.com/office/word/2006/wordml" xmlns:wps="http://schemas.microsoft.com/office/word/2010/wordprocessingShape" mc:Ignorable="w14 w15 w16se w16cid w16 w16cex w16sdtdh wp14">
   <w:p>
     <w:pPr>
       <w:pStyle w:val="Footer"/>
@@ -35001,7 +34436,7 @@
 </file>
 
 <file path=word/footnotes.xml><?xml version="1.0" encoding="utf-8"?>
-<w:footnotes xmlns:wpc="http://schemas.microsoft.com/office/word/2010/wordprocessingCanvas" xmlns:cx="http://schemas.microsoft.com/office/drawing/2014/chartex" xmlns:cx1="http://schemas.microsoft.com/office/drawing/2015/9/8/chartex" xmlns:cx2="http://schemas.microsoft.com/office/drawing/2015/10/21/chartex" xmlns:cx3="http://schemas.microsoft.com/office/drawing/2016/5/9/chartex" xmlns:cx4="http://schemas.microsoft.com/office/drawing/2016/5/10/chartex" xmlns:cx5="http://schemas.microsoft.com/office/drawing/2016/5/11/chartex" xmlns:cx6="http://schemas.microsoft.com/office/drawing/2016/5/12/chartex" xmlns:cx7="http://schemas.microsoft.com/office/drawing/2016/5/13/chartex" xmlns:cx8="http://schemas.microsoft.com/office/drawing/2016/5/14/chartex" xmlns:mc="http://schemas.openxmlformats.org/markup-compatibility/2006" xmlns:aink="http://schemas.microsoft.com/office/drawing/2016/ink" xmlns:am3d="http://schemas.microsoft.com/office/drawing/2017/model3d" xmlns:o="urn:schemas-microsoft-com:office:office" xmlns:r="http://schemas.openxmlformats.org/officeDocument/2006/relationships" xmlns:m="http://schemas.openxmlformats.org/officeDocument/2006/math" xmlns:v="urn:schemas-microsoft-com:vml" xmlns:wp14="http://schemas.microsoft.com/office/word/2010/wordprocessingDrawing" xmlns:wp="http://schemas.openxmlformats.org/drawingml/2006/wordprocessingDrawing" xmlns:w10="urn:schemas-microsoft-com:office:word" xmlns:w="http://schemas.openxmlformats.org/wordprocessingml/2006/main" xmlns:w14="http://schemas.microsoft.com/office/word/2010/wordml" xmlns:w15="http://schemas.microsoft.com/office/word/2012/wordml" xmlns:w16cid="http://schemas.microsoft.com/office/word/2016/wordml/cid" xmlns:w16se="http://schemas.microsoft.com/office/word/2015/wordml/symex" xmlns:wpg="http://schemas.microsoft.com/office/word/2010/wordprocessingGroup" xmlns:wpi="http://schemas.microsoft.com/office/word/2010/wordprocessingInk" xmlns:wne="http://schemas.microsoft.com/office/word/2006/wordml" xmlns:wps="http://schemas.microsoft.com/office/word/2010/wordprocessingShape" mc:Ignorable="w14 w15 w16se w16cid wp14">
+<w:footnotes xmlns:wpc="http://schemas.microsoft.com/office/word/2010/wordprocessingCanvas" xmlns:cx="http://schemas.microsoft.com/office/drawing/2014/chartex" xmlns:cx1="http://schemas.microsoft.com/office/drawing/2015/9/8/chartex" xmlns:cx2="http://schemas.microsoft.com/office/drawing/2015/10/21/chartex" xmlns:cx3="http://schemas.microsoft.com/office/drawing/2016/5/9/chartex" xmlns:cx4="http://schemas.microsoft.com/office/drawing/2016/5/10/chartex" xmlns:cx5="http://schemas.microsoft.com/office/drawing/2016/5/11/chartex" xmlns:cx6="http://schemas.microsoft.com/office/drawing/2016/5/12/chartex" xmlns:cx7="http://schemas.microsoft.com/office/drawing/2016/5/13/chartex" xmlns:cx8="http://schemas.microsoft.com/office/drawing/2016/5/14/chartex" xmlns:mc="http://schemas.openxmlformats.org/markup-compatibility/2006" xmlns:aink="http://schemas.microsoft.com/office/drawing/2016/ink" xmlns:am3d="http://schemas.microsoft.com/office/drawing/2017/model3d" xmlns:o="urn:schemas-microsoft-com:office:office" xmlns:oel="http://schemas.microsoft.com/office/2019/extlst" xmlns:r="http://schemas.openxmlformats.org/officeDocument/2006/relationships" xmlns:m="http://schemas.openxmlformats.org/officeDocument/2006/math" xmlns:v="urn:schemas-microsoft-com:vml" xmlns:wp14="http://schemas.microsoft.com/office/word/2010/wordprocessingDrawing" xmlns:wp="http://schemas.openxmlformats.org/drawingml/2006/wordprocessingDrawing" xmlns:w10="urn:schemas-microsoft-com:office:word" xmlns:w="http://schemas.openxmlformats.org/wordprocessingml/2006/main" xmlns:w14="http://schemas.microsoft.com/office/word/2010/wordml" xmlns:w15="http://schemas.microsoft.com/office/word/2012/wordml" xmlns:w16cex="http://schemas.microsoft.com/office/word/2018/wordml/cex" xmlns:w16cid="http://schemas.microsoft.com/office/word/2016/wordml/cid" xmlns:w16="http://schemas.microsoft.com/office/word/2018/wordml" xmlns:w16sdtdh="http://schemas.microsoft.com/office/word/2020/wordml/sdtdatahash" xmlns:w16se="http://schemas.microsoft.com/office/word/2015/wordml/symex" xmlns:wpg="http://schemas.microsoft.com/office/word/2010/wordprocessingGroup" xmlns:wpi="http://schemas.microsoft.com/office/word/2010/wordprocessingInk" xmlns:wne="http://schemas.microsoft.com/office/word/2006/wordml" xmlns:wps="http://schemas.microsoft.com/office/word/2010/wordprocessingShape" mc:Ignorable="w14 w15 w16se w16cid w16 w16cex w16sdtdh wp14">
   <w:footnote w:type="separator" w:id="-1">
     <w:p>
       <w:pPr>
@@ -35026,7 +34461,7 @@
 </file>
 
 <file path=word/numbering.xml><?xml version="1.0" encoding="utf-8"?>
-<w:numbering xmlns:wpc="http://schemas.microsoft.com/office/word/2010/wordprocessingCanvas" xmlns:cx="http://schemas.microsoft.com/office/drawing/2014/chartex" xmlns:cx1="http://schemas.microsoft.com/office/drawing/2015/9/8/chartex" xmlns:cx2="http://schemas.microsoft.com/office/drawing/2015/10/21/chartex" xmlns:cx3="http://schemas.microsoft.com/office/drawing/2016/5/9/chartex" xmlns:cx4="http://schemas.microsoft.com/office/drawing/2016/5/10/chartex" xmlns:cx5="http://schemas.microsoft.com/office/drawing/2016/5/11/chartex" xmlns:cx6="http://schemas.microsoft.com/office/drawing/2016/5/12/chartex" xmlns:cx7="http://schemas.microsoft.com/office/drawing/2016/5/13/chartex" xmlns:cx8="http://schemas.microsoft.com/office/drawing/2016/5/14/chartex" xmlns:mc="http://schemas.openxmlformats.org/markup-compatibility/2006" xmlns:aink="http://schemas.microsoft.com/office/drawing/2016/ink" xmlns:am3d="http://schemas.microsoft.com/office/drawing/2017/model3d" xmlns:o="urn:schemas-microsoft-com:office:office" xmlns:r="http://schemas.openxmlformats.org/officeDocument/2006/relationships" xmlns:m="http://schemas.openxmlformats.org/officeDocument/2006/math" xmlns:v="urn:schemas-microsoft-com:vml" xmlns:wp14="http://schemas.microsoft.com/office/word/2010/wordprocessingDrawing" xmlns:wp="http://schemas.openxmlformats.org/drawingml/2006/wordprocessingDrawing" xmlns:w10="urn:schemas-microsoft-com:office:word" xmlns:w="http://schemas.openxmlformats.org/wordprocessingml/2006/main" xmlns:w14="http://schemas.microsoft.com/office/word/2010/wordml" xmlns:w15="http://schemas.microsoft.com/office/word/2012/wordml" xmlns:w16cid="http://schemas.microsoft.com/office/word/2016/wordml/cid" xmlns:w16se="http://schemas.microsoft.com/office/word/2015/wordml/symex" xmlns:wpg="http://schemas.microsoft.com/office/word/2010/wordprocessingGroup" xmlns:wpi="http://schemas.microsoft.com/office/word/2010/wordprocessingInk" xmlns:wne="http://schemas.microsoft.com/office/word/2006/wordml" xmlns:wps="http://schemas.microsoft.com/office/word/2010/wordprocessingShape" mc:Ignorable="w14 w15 w16se w16cid wp14">
+<w:numbering xmlns:wpc="http://schemas.microsoft.com/office/word/2010/wordprocessingCanvas" xmlns:cx="http://schemas.microsoft.com/office/drawing/2014/chartex" xmlns:cx1="http://schemas.microsoft.com/office/drawing/2015/9/8/chartex" xmlns:cx2="http://schemas.microsoft.com/office/drawing/2015/10/21/chartex" xmlns:cx3="http://schemas.microsoft.com/office/drawing/2016/5/9/chartex" xmlns:cx4="http://schemas.microsoft.com/office/drawing/2016/5/10/chartex" xmlns:cx5="http://schemas.microsoft.com/office/drawing/2016/5/11/chartex" xmlns:cx6="http://schemas.microsoft.com/office/drawing/2016/5/12/chartex" xmlns:cx7="http://schemas.microsoft.com/office/drawing/2016/5/13/chartex" xmlns:cx8="http://schemas.microsoft.com/office/drawing/2016/5/14/chartex" xmlns:mc="http://schemas.openxmlformats.org/markup-compatibility/2006" xmlns:aink="http://schemas.microsoft.com/office/drawing/2016/ink" xmlns:am3d="http://schemas.microsoft.com/office/drawing/2017/model3d" xmlns:o="urn:schemas-microsoft-com:office:office" xmlns:oel="http://schemas.microsoft.com/office/2019/extlst" xmlns:r="http://schemas.openxmlformats.org/officeDocument/2006/relationships" xmlns:m="http://schemas.openxmlformats.org/officeDocument/2006/math" xmlns:v="urn:schemas-microsoft-com:vml" xmlns:wp14="http://schemas.microsoft.com/office/word/2010/wordprocessingDrawing" xmlns:wp="http://schemas.openxmlformats.org/drawingml/2006/wordprocessingDrawing" xmlns:w10="urn:schemas-microsoft-com:office:word" xmlns:w="http://schemas.openxmlformats.org/wordprocessingml/2006/main" xmlns:w14="http://schemas.microsoft.com/office/word/2010/wordml" xmlns:w15="http://schemas.microsoft.com/office/word/2012/wordml" xmlns:w16cex="http://schemas.microsoft.com/office/word/2018/wordml/cex" xmlns:w16cid="http://schemas.microsoft.com/office/word/2016/wordml/cid" xmlns:w16="http://schemas.microsoft.com/office/word/2018/wordml" xmlns:w16sdtdh="http://schemas.microsoft.com/office/word/2020/wordml/sdtdatahash" xmlns:w16se="http://schemas.microsoft.com/office/word/2015/wordml/symex" xmlns:wpg="http://schemas.microsoft.com/office/word/2010/wordprocessingGroup" xmlns:wpi="http://schemas.microsoft.com/office/word/2010/wordprocessingInk" xmlns:wne="http://schemas.microsoft.com/office/word/2006/wordml" xmlns:wps="http://schemas.microsoft.com/office/word/2010/wordprocessingShape" mc:Ignorable="w14 w15 w16se w16cid w16 w16cex w16sdtdh wp14">
   <w:abstractNum w:abstractNumId="0" w15:restartNumberingAfterBreak="0">
     <w:nsid w:val="1F523F95"/>
     <w:multiLevelType w:val="hybridMultilevel"/>
@@ -35228,17 +34663,17 @@
       </w:pPr>
     </w:lvl>
   </w:abstractNum>
-  <w:num w:numId="1">
+  <w:num w:numId="1" w16cid:durableId="1204707584">
     <w:abstractNumId w:val="1"/>
   </w:num>
-  <w:num w:numId="2">
+  <w:num w:numId="2" w16cid:durableId="1041243238">
     <w:abstractNumId w:val="0"/>
   </w:num>
 </w:numbering>
 </file>
 
 <file path=word/styles.xml><?xml version="1.0" encoding="utf-8"?>
-<w:styles xmlns:mc="http://schemas.openxmlformats.org/markup-compatibility/2006" xmlns:r="http://schemas.openxmlformats.org/officeDocument/2006/relationships" xmlns:w="http://schemas.openxmlformats.org/wordprocessingml/2006/main" xmlns:w14="http://schemas.microsoft.com/office/word/2010/wordml" xmlns:w15="http://schemas.microsoft.com/office/word/2012/wordml" xmlns:w16cid="http://schemas.microsoft.com/office/word/2016/wordml/cid" xmlns:w16se="http://schemas.microsoft.com/office/word/2015/wordml/symex" mc:Ignorable="w14 w15 w16se w16cid">
+<w:styles xmlns:mc="http://schemas.openxmlformats.org/markup-compatibility/2006" xmlns:r="http://schemas.openxmlformats.org/officeDocument/2006/relationships" xmlns:w="http://schemas.openxmlformats.org/wordprocessingml/2006/main" xmlns:w14="http://schemas.microsoft.com/office/word/2010/wordml" xmlns:w15="http://schemas.microsoft.com/office/word/2012/wordml" xmlns:w16cex="http://schemas.microsoft.com/office/word/2018/wordml/cex" xmlns:w16cid="http://schemas.microsoft.com/office/word/2016/wordml/cid" xmlns:w16="http://schemas.microsoft.com/office/word/2018/wordml" xmlns:w16sdtdh="http://schemas.microsoft.com/office/word/2020/wordml/sdtdatahash" xmlns:w16se="http://schemas.microsoft.com/office/word/2015/wordml/symex" mc:Ignorable="w14 w15 w16se w16cid w16 w16cex w16sdtdh">
   <w:docDefaults>
     <w:rPrDefault>
       <w:rPr>
@@ -35254,7 +34689,7 @@
       </w:pPr>
     </w:pPrDefault>
   </w:docDefaults>
-  <w:latentStyles w:defLockedState="0" w:defUIPriority="99" w:defSemiHidden="0" w:defUnhideWhenUsed="0" w:defQFormat="0" w:count="375">
+  <w:latentStyles w:defLockedState="0" w:defUIPriority="99" w:defSemiHidden="0" w:defUnhideWhenUsed="0" w:defQFormat="0" w:count="376">
     <w:lsdException w:name="Normal" w:uiPriority="0" w:qFormat="1"/>
     <w:lsdException w:name="heading 1" w:uiPriority="9" w:qFormat="1"/>
     <w:lsdException w:name="heading 2" w:semiHidden="1" w:uiPriority="9" w:unhideWhenUsed="1" w:qFormat="1"/>
@@ -35360,7 +34795,6 @@
     <w:lsdException w:name="HTML Sample" w:semiHidden="1" w:unhideWhenUsed="1"/>
     <w:lsdException w:name="HTML Typewriter" w:semiHidden="1" w:unhideWhenUsed="1"/>
     <w:lsdException w:name="HTML Variable" w:semiHidden="1" w:unhideWhenUsed="1"/>
-    <w:lsdException w:name="Normal Table" w:semiHidden="1" w:unhideWhenUsed="1"/>
     <w:lsdException w:name="annotation subject" w:semiHidden="1" w:unhideWhenUsed="1"/>
     <w:lsdException w:name="No List" w:semiHidden="1" w:unhideWhenUsed="1"/>
     <w:lsdException w:name="Outline List 1" w:semiHidden="1" w:unhideWhenUsed="1"/>
@@ -35407,10 +34841,8 @@
     <w:lsdException w:name="Table Subtle 2" w:semiHidden="1" w:unhideWhenUsed="1"/>
     <w:lsdException w:name="Table Web 1" w:semiHidden="1" w:unhideWhenUsed="1"/>
     <w:lsdException w:name="Table Web 2" w:semiHidden="1" w:unhideWhenUsed="1"/>
-    <w:lsdException w:name="Table Web 3" w:semiHidden="1" w:unhideWhenUsed="1"/>
     <w:lsdException w:name="Balloon Text" w:semiHidden="1" w:unhideWhenUsed="1"/>
     <w:lsdException w:name="Table Grid" w:uiPriority="59"/>
-    <w:lsdException w:name="Table Theme" w:semiHidden="1" w:unhideWhenUsed="1"/>
     <w:lsdException w:name="Placeholder Text" w:semiHidden="1"/>
     <w:lsdException w:name="No Spacing" w:uiPriority="1" w:qFormat="1"/>
     <w:lsdException w:name="Light Shading" w:uiPriority="60"/>
@@ -35630,6 +35062,7 @@
     <w:lsdException w:name="Smart Hyperlink" w:semiHidden="1" w:unhideWhenUsed="1"/>
     <w:lsdException w:name="Hashtag" w:semiHidden="1" w:unhideWhenUsed="1"/>
     <w:lsdException w:name="Unresolved Mention" w:semiHidden="1" w:unhideWhenUsed="1"/>
+    <w:lsdException w:name="Smart Link" w:semiHidden="1" w:unhideWhenUsed="1"/>
   </w:latentStyles>
   <w:style w:type="paragraph" w:default="1" w:styleId="Normal">
     <w:name w:val="Normal"/>

</xml_diff>